<commit_message>
Update plan: No deletions
</commit_message>
<xml_diff>
--- a/Food My Thought.docx
+++ b/Food My Thought.docx
@@ -1917,11 +1917,6 @@
     </w:p>
     <w:p>
       <w:r>
-        <w:t>D</w:t>
-      </w:r>
-    </w:p>
-    <w:p>
-      <w:r>
         <w:t>There</w:t>
       </w:r>
       <w:r>
@@ -3025,7 +3020,19 @@
           <w:rPr>
             <w:rStyle w:val="Hyperlink"/>
           </w:rPr>
-          <w:t>estimated deletion date</w:t>
+          <w:t>estimated de</w:t>
+        </w:r>
+        <w:r>
+          <w:rPr>
+            <w:rStyle w:val="Hyperlink"/>
+          </w:rPr>
+          <w:t>ath</w:t>
+        </w:r>
+        <w:r>
+          <w:rPr>
+            <w:rStyle w:val="Hyperlink"/>
+          </w:rPr>
+          <w:t xml:space="preserve"> date</w:t>
         </w:r>
       </w:hyperlink>
       <w:r>
@@ -3305,7 +3312,10 @@
       </w:r>
       <w:proofErr w:type="spellEnd"/>
       <w:r>
-        <w:t xml:space="preserve"> should have a button, which copies into the clipboard </w:t>
+        <w:t xml:space="preserve"> should have a button, which copies </w:t>
+      </w:r>
+      <w:r>
+        <w:t>the larder into the clipboard.</w:t>
       </w:r>
     </w:p>
     <w:p>
@@ -3433,7 +3443,7 @@
           <wp:inline distT="0" distB="0" distL="0" distR="0">
             <wp:extent cx="5727700" cy="3528060"/>
             <wp:effectExtent l="0" t="0" r="6350" b="0"/>
-            <wp:docPr id="9" name="Picture 9"/>
+            <wp:docPr id="20" name="Picture 20"/>
             <wp:cNvGraphicFramePr>
               <a:graphicFrameLocks xmlns:a="http://schemas.openxmlformats.org/drawingml/2006/main" noChangeAspect="1"/>
             </wp:cNvGraphicFramePr>
@@ -3441,7 +3451,7 @@
               <a:graphicData uri="http://schemas.openxmlformats.org/drawingml/2006/picture">
                 <pic:pic xmlns:pic="http://schemas.openxmlformats.org/drawingml/2006/picture">
                   <pic:nvPicPr>
-                    <pic:cNvPr id="0" name="Picture 3"/>
+                    <pic:cNvPr id="0" name="Picture 1"/>
                     <pic:cNvPicPr>
                       <a:picLocks noChangeAspect="1" noChangeArrowheads="1"/>
                     </pic:cNvPicPr>
@@ -3503,10 +3513,31 @@
         <w:t>.</w:t>
       </w:r>
     </w:p>
+    <w:p>
+      <w:r>
+        <w:t>You may have noticed the slider at the bottom. By default (Yellow Smiley face emoji), it only allows us to cycle through live larders. But if the proposer wishes to delve into the esoteric world of dead larders (Grave Emoji), they have the option to do so. They also can have a</w:t>
+      </w:r>
+      <w:r>
+        <w:t xml:space="preserve"> complete random (Represented by both </w:t>
+      </w:r>
+      <w:proofErr w:type="spellStart"/>
+      <w:r>
+        <w:t>emojis</w:t>
+      </w:r>
+      <w:proofErr w:type="spellEnd"/>
+      <w:r>
+        <w:t>)</w:t>
+      </w:r>
+    </w:p>
     <w:p/>
-    <w:p>
-      <w:r>
-        <w:t xml:space="preserve">Lastly, going back to the homepage of this website every time you hop onto a different larder to recommend would be a bit of a </w:t>
+    <w:p/>
+    <w:p/>
+    <w:p>
+      <w:r>
+        <w:t>G</w:t>
+      </w:r>
+      <w:r>
+        <w:t xml:space="preserve">oing back to the homepage of this website every time you hop onto a different larder to recommend would be a bit of a </w:t>
       </w:r>
       <w:r>
         <w:t>hassle</w:t>
@@ -3517,10 +3548,20 @@
     </w:p>
     <w:p>
       <w:r>
+        <w:lastRenderedPageBreak/>
         <w:t xml:space="preserve">Which means, of course, that </w:t>
       </w:r>
       <w:r>
-        <w:t>we need an additional button</w:t>
+        <w:t>we need an additional</w:t>
+      </w:r>
+      <w:r>
+        <w:t xml:space="preserve"> two</w:t>
+      </w:r>
+      <w:r>
+        <w:t xml:space="preserve"> button</w:t>
+      </w:r>
+      <w:r>
+        <w:t>s</w:t>
       </w:r>
       <w:r>
         <w:t>.</w:t>
@@ -3533,7 +3574,7 @@
           <wp:inline distT="0" distB="0" distL="0" distR="0">
             <wp:extent cx="5727700" cy="3528060"/>
             <wp:effectExtent l="0" t="0" r="6350" b="0"/>
-            <wp:docPr id="10" name="Picture 10"/>
+            <wp:docPr id="22" name="Picture 22"/>
             <wp:cNvGraphicFramePr>
               <a:graphicFrameLocks xmlns:a="http://schemas.openxmlformats.org/drawingml/2006/main" noChangeAspect="1"/>
             </wp:cNvGraphicFramePr>
@@ -3541,7 +3582,7 @@
               <a:graphicData uri="http://schemas.openxmlformats.org/drawingml/2006/picture">
                 <pic:pic xmlns:pic="http://schemas.openxmlformats.org/drawingml/2006/picture">
                   <pic:nvPicPr>
-                    <pic:cNvPr id="0" name="Picture 4"/>
+                    <pic:cNvPr id="0" name="Picture 3"/>
                     <pic:cNvPicPr>
                       <a:picLocks noChangeAspect="1" noChangeArrowheads="1"/>
                     </pic:cNvPicPr>
@@ -3581,8 +3622,13 @@
     </w:p>
     <w:p>
       <w:r>
-        <w:lastRenderedPageBreak/>
-        <w:t xml:space="preserve">Here we see it as a proposer. The button sends the user to another random larder, again as a proposer. A </w:t>
+        <w:t>Here we see it as a proposer. The</w:t>
+      </w:r>
+      <w:r>
+        <w:t xml:space="preserve"> first</w:t>
+      </w:r>
+      <w:r>
+        <w:t xml:space="preserve"> button sends the user to another random larder, again as a proposer. A </w:t>
       </w:r>
       <w:proofErr w:type="spellStart"/>
       <w:r>
@@ -3591,6 +3637,14 @@
       <w:proofErr w:type="spellEnd"/>
       <w:r>
         <w:t xml:space="preserve"> will also have this button, if he wants to switch colors and become a proposer.</w:t>
+      </w:r>
+    </w:p>
+    <w:p>
+      <w:r>
+        <w:t>The second button again allows us to choose what we cycle through: Only live larders, live Larders and lifeless larders, or only lifeless larders.</w:t>
+      </w:r>
+      <w:r>
+        <w:t xml:space="preserve"> This button changes which randomization/liveliness setting will be used for the next roll</w:t>
       </w:r>
     </w:p>
     <w:p/>
@@ -3600,37 +3654,121 @@
         <w:pStyle w:val="Heading1"/>
       </w:pPr>
       <w:bookmarkStart w:id="11" w:name="_Our_great_and"/>
-      <w:bookmarkStart w:id="12" w:name="_Toc176178699"/>
       <w:bookmarkEnd w:id="11"/>
       <w:r>
-        <w:t>Our great and glorious human civilization has better things to do with storage power</w:t>
+        <w:t>What can you make with Moldy cheese?</w:t>
+      </w:r>
+    </w:p>
+    <w:p>
+      <w:r>
+        <w:t xml:space="preserve">How do we avoid </w:t>
+      </w:r>
+      <w:r>
+        <w:t>continuously serving our prospective proposers</w:t>
+      </w:r>
+      <w:r>
+        <w:t xml:space="preserve"> with long-forgotten larders?</w:t>
+      </w:r>
+      <w:r>
+        <w:t xml:space="preserve"> If the </w:t>
+      </w:r>
+      <w:proofErr w:type="spellStart"/>
+      <w:r>
+        <w:t>lister</w:t>
+      </w:r>
+      <w:proofErr w:type="spellEnd"/>
+      <w:r>
+        <w:t xml:space="preserve"> never</w:t>
+      </w:r>
+      <w:r>
+        <w:t xml:space="preserve"> logs on to look at their </w:t>
+      </w:r>
+      <w:proofErr w:type="gramStart"/>
+      <w:r>
+        <w:t>larder ,</w:t>
+      </w:r>
+      <w:proofErr w:type="gramEnd"/>
+      <w:r>
+        <w:t xml:space="preserve"> and </w:t>
+      </w:r>
+      <w:r>
+        <w:t xml:space="preserve">the larder is boring enough that no-one has commented on any of the food items, what is to be done? </w:t>
+      </w:r>
+      <w:r>
+        <w:t xml:space="preserve">The proposer is </w:t>
+      </w:r>
+      <w:r>
+        <w:t xml:space="preserve">an inventor, a </w:t>
+      </w:r>
+      <w:r>
+        <w:t>wo</w:t>
+      </w:r>
+      <w:r>
+        <w:t xml:space="preserve">man who brings forth visions. </w:t>
+      </w:r>
+      <w:r>
+        <w:t>I suppose that the proposer would like to only allot her limitless creativity only on such men/</w:t>
+      </w:r>
+      <w:proofErr w:type="spellStart"/>
+      <w:r>
+        <w:t>listers</w:t>
+      </w:r>
+      <w:proofErr w:type="spellEnd"/>
+      <w:r>
+        <w:t xml:space="preserve"> who have the fortitude to see her vision to fruition. </w:t>
+      </w:r>
+      <w:r>
+        <w:t xml:space="preserve">For that end, I propose </w:t>
+      </w:r>
+      <w:r>
+        <w:t xml:space="preserve">we assume that larders which are left unused long enough </w:t>
+      </w:r>
+      <w:r>
+        <w:t>will be marked as dead</w:t>
+      </w:r>
+      <w:r>
+        <w:t xml:space="preserve">. </w:t>
+      </w:r>
+    </w:p>
+    <w:p>
+      <w:r>
+        <w:t xml:space="preserve">This allows </w:t>
+      </w:r>
+      <w:r>
+        <w:t xml:space="preserve">most </w:t>
+      </w:r>
+      <w:r>
+        <w:t>pro</w:t>
+      </w:r>
+      <w:r>
+        <w:t>posers to only be matched with</w:t>
+      </w:r>
+      <w:r>
+        <w:t xml:space="preserve"> </w:t>
+      </w:r>
+      <w:proofErr w:type="spellStart"/>
+      <w:r>
+        <w:t>listers</w:t>
+      </w:r>
+      <w:proofErr w:type="spellEnd"/>
+      <w:r>
+        <w:t xml:space="preserve"> who actually keep tabs on their larders.</w:t>
+      </w:r>
+      <w:r>
+        <w:t xml:space="preserve"> Unless they switch their randomization rolling settings.</w:t>
+      </w:r>
+    </w:p>
+    <w:p/>
+    <w:p>
+      <w:pPr>
+        <w:pStyle w:val="Heading2"/>
+      </w:pPr>
+      <w:bookmarkStart w:id="12" w:name="_Toc176178700"/>
+      <w:r>
+        <w:lastRenderedPageBreak/>
+        <w:t>When should we delete a larder?</w:t>
       </w:r>
       <w:bookmarkEnd w:id="12"/>
-    </w:p>
-    <w:p>
-      <w:r>
-        <w:t>How do we avoid clogging up our</w:t>
-      </w:r>
-      <w:r>
-        <w:t xml:space="preserve"> server with long-forgotten larders?</w:t>
-      </w:r>
-      <w:r>
-        <w:t xml:space="preserve"> If no-one logs on to look at their larder in a long time, and no-body’s commenting on it anymore, what use is it? For that end, I propose </w:t>
-      </w:r>
-      <w:r>
-        <w:t>we assume that larders which are left unused long enough can be safely deleted. Then, after making such an assumption, we delete them.</w:t>
-      </w:r>
-    </w:p>
-    <w:p/>
-    <w:p>
-      <w:pPr>
-        <w:pStyle w:val="Heading2"/>
-      </w:pPr>
-      <w:bookmarkStart w:id="13" w:name="_Toc176178700"/>
-      <w:r>
-        <w:t>When should we delete a larder?</w:t>
-      </w:r>
-      <w:bookmarkEnd w:id="13"/>
     </w:p>
     <w:p>
       <w:r>
@@ -3665,10 +3803,10 @@
         <w:t>. Filling out the expiration dates for ever</w:t>
       </w:r>
       <w:r>
-        <w:t>11c</w:t>
-      </w:r>
-      <w:r>
-        <w:t>y bit of food is work. Some people might choose not to do it. Now this app is up the creek without a paddle. It doesn’t know when to delete</w:t>
+        <w:t xml:space="preserve">y </w:t>
+      </w:r>
+      <w:r>
+        <w:t>bit of food is work. Some people might choose not to do it. Now this app is up the creek without a paddle. It doesn’t know when to delete</w:t>
       </w:r>
       <w:r>
         <w:t xml:space="preserve"> this particular larder.</w:t>
@@ -3731,7 +3869,18 @@
         <w:t xml:space="preserve">the expiration date for their jar of honey, this would slate the larder to </w:t>
       </w:r>
       <w:r>
-        <w:t xml:space="preserve">be deleted by year 4000 AD. </w:t>
+        <w:t xml:space="preserve">be </w:t>
+      </w:r>
+      <w:proofErr w:type="spellStart"/>
+      <w:r>
+        <w:t>unalived</w:t>
+      </w:r>
+      <w:proofErr w:type="spellEnd"/>
+      <w:r>
+        <w:t xml:space="preserve"> </w:t>
+      </w:r>
+      <w:r>
+        <w:t xml:space="preserve">by year 4000 AD. </w:t>
       </w:r>
     </w:p>
     <w:p>
@@ -3849,7 +3998,6 @@
     </w:p>
     <w:p>
       <w:r>
-        <w:lastRenderedPageBreak/>
         <w:t xml:space="preserve">That is, of </w:t>
       </w:r>
       <w:r>
@@ -3903,7 +4051,15 @@
         <w:t xml:space="preserve"> Instead, each larder keeps track of the date it’</w:t>
       </w:r>
       <w:r>
-        <w:t>s supposed to be deleted.</w:t>
+        <w:t xml:space="preserve">s supposed to be </w:t>
+      </w:r>
+      <w:proofErr w:type="spellStart"/>
+      <w:r>
+        <w:t>unalived</w:t>
+      </w:r>
+      <w:proofErr w:type="spellEnd"/>
+      <w:r>
+        <w:t>.</w:t>
       </w:r>
     </w:p>
     <w:p>
@@ -3947,7 +4103,15 @@
     </w:p>
     <w:p>
       <w:r>
-        <w:t xml:space="preserve">After the larder is created, its deletion date can be pushed back by various </w:t>
+        <w:t xml:space="preserve">After the larder is created, its </w:t>
+      </w:r>
+      <w:proofErr w:type="spellStart"/>
+      <w:r>
+        <w:t>unalived</w:t>
+      </w:r>
+      <w:proofErr w:type="spellEnd"/>
+      <w:r>
+        <w:t xml:space="preserve"> date can be pushed back by various </w:t>
       </w:r>
       <w:proofErr w:type="spellStart"/>
       <w:r>
@@ -3982,7 +4146,15 @@
           </w:tcPr>
           <w:p>
             <w:r>
-              <w:t>Additional Time before larder is deleted.</w:t>
+              <w:t xml:space="preserve">Additional Time before larder is </w:t>
+            </w:r>
+            <w:proofErr w:type="spellStart"/>
+            <w:r>
+              <w:t>unalived</w:t>
+            </w:r>
+            <w:proofErr w:type="spellEnd"/>
+            <w:r>
+              <w:t>.</w:t>
             </w:r>
           </w:p>
         </w:tc>
@@ -3994,6 +4166,7 @@
           </w:tcPr>
           <w:p>
             <w:r>
+              <w:lastRenderedPageBreak/>
               <w:t>Leister looks at his larder a subsequent time</w:t>
             </w:r>
           </w:p>
@@ -4201,7 +4374,19 @@
     </w:tbl>
     <w:p>
       <w:r>
-        <w:t>To avoid the sticky situation that honey puts us in, we shall cap this counter at 3 years. If any addition to the deletion date puts the deletion date more than 3 years in the future, any addit</w:t>
+        <w:t xml:space="preserve">To avoid the sticky situation that honey puts us in, we shall cap this counter at 3 years. If any addition to the </w:t>
+      </w:r>
+      <w:r>
+        <w:t>“mark as dead”</w:t>
+      </w:r>
+      <w:r>
+        <w:t xml:space="preserve"> date puts the </w:t>
+      </w:r>
+      <w:r>
+        <w:t xml:space="preserve">“mark as dead” </w:t>
+      </w:r>
+      <w:r>
+        <w:t>date more than 3 years in the future, any addit</w:t>
       </w:r>
       <w:r>
         <w:t>ional time is simply lopped off.</w:t>
@@ -4212,7 +4397,27 @@
         <w:t xml:space="preserve">One last point: if a user logs onto their larder after it was slated to </w:t>
       </w:r>
       <w:r>
-        <w:t xml:space="preserve">be deleted (Which is entirely possible, given our deletion schema), then we simply treat it a created larder. AE we once again re-set the delete date to 1 year, 6 months, or </w:t>
+        <w:t xml:space="preserve">be </w:t>
+      </w:r>
+      <w:proofErr w:type="spellStart"/>
+      <w:r>
+        <w:t>unalived</w:t>
+      </w:r>
+      <w:proofErr w:type="spellEnd"/>
+      <w:r>
+        <w:t xml:space="preserve"> (Which is entirely possible, given our deletion schema), then we simply </w:t>
+      </w:r>
+      <w:r>
+        <w:t xml:space="preserve">un-unalive the </w:t>
+      </w:r>
+      <w:r>
+        <w:t xml:space="preserve">larder. AE we once again re-set the </w:t>
+      </w:r>
+      <w:r>
+        <w:t>“To be marked as dead”</w:t>
+      </w:r>
+      <w:r>
+        <w:t xml:space="preserve"> date to 1 year, 6 months, or </w:t>
       </w:r>
       <w:r>
         <w:t xml:space="preserve">expiration date of </w:t>
@@ -4235,83 +4440,23 @@
         <w:t xml:space="preserve">. </w:t>
       </w:r>
     </w:p>
-    <w:p/>
     <w:p>
       <w:pPr>
         <w:pStyle w:val="Heading2"/>
       </w:pPr>
-      <w:bookmarkStart w:id="14" w:name="_Toc176178701"/>
-      <w:r>
-        <w:t>How should we delete a larder?</w:t>
-      </w:r>
-      <w:bookmarkEnd w:id="14"/>
-    </w:p>
-    <w:p>
-      <w:r>
-        <w:t>Should we have the server run a clock constantly checking the liveliness of each larder? No. For two reasons. One, it’ll take up too much electricity, and two, it sounds like something that would be hard.</w:t>
-      </w:r>
-    </w:p>
-    <w:p>
-      <w:r>
-        <w:lastRenderedPageBreak/>
-        <w:t xml:space="preserve">Luckily, we don’t need to rely on such a clock. As Stated earlier, there is a button to take a potential proposer to a random larder. If we press that enough times, we’ll eventually land on our out-of-date </w:t>
-      </w:r>
-      <w:r>
-        <w:t>larder, simply via the law of large numbers</w:t>
-      </w:r>
-      <w:r>
-        <w:t>.</w:t>
-      </w:r>
-    </w:p>
-    <w:p>
-      <w:r>
-        <w:t>Therefore, we rely on our random “clock” to clear out our unused larders</w:t>
-      </w:r>
-      <w:r>
-        <w:t>.</w:t>
-      </w:r>
-    </w:p>
-    <w:p>
-      <w:r>
-        <w:t xml:space="preserve">If a proposer navigates to an expired larder, there is </w:t>
-      </w:r>
-      <w:proofErr w:type="spellStart"/>
-      <w:r>
-        <w:t>s</w:t>
-      </w:r>
-      <w:proofErr w:type="spellEnd"/>
-      <w:r>
-        <w:t xml:space="preserve"> request to the server for all the information related to </w:t>
-      </w:r>
-      <w:proofErr w:type="gramStart"/>
-      <w:r>
-        <w:t>said</w:t>
-      </w:r>
-      <w:proofErr w:type="gramEnd"/>
-      <w:r>
-        <w:t xml:space="preserve"> larder. The server checks the date, and if today’s date is after the delete date, then the server deletes the larder.</w:t>
-      </w:r>
-    </w:p>
-    <w:p>
-      <w:r>
-        <w:t xml:space="preserve">Where does that leave the proposer? If the proposer was using the “Go to random larder” button, the server simply randomly chooses a different larder. If the proposer used a link, we give the proposer a screen telling her that the looked-for larder </w:t>
-      </w:r>
-      <w:r>
-        <w:t xml:space="preserve">lost its life, and gives the proposer the option to either create their own larder or navigate to a random larder. If this app lacks luck and there is no live larder to look at, that also gives a screen telling the potential proposer of the unfortunate situation, plus the buttons to either create their own larder or </w:t>
-      </w:r>
-      <w:r>
-        <w:rPr>
-          <w:strike/>
-        </w:rPr>
-        <w:t>navigate to a random larder</w:t>
-      </w:r>
-      <w:r>
-        <w:t xml:space="preserve"> get sent back to the home screen.</w:t>
-      </w:r>
-    </w:p>
-    <w:p>
-      <w:r>
-        <w:t xml:space="preserve">You may have noticed that in both of the “you cannot take a look at a larder, for it is dead” situations, the screen described is remarkably similar to the home screen. </w:t>
+      <w:r>
+        <w:t>Please let me gander at this corpse of</w:t>
+      </w:r>
+      <w:r>
+        <w:t xml:space="preserve"> a larder?</w:t>
+      </w:r>
+    </w:p>
+    <w:p>
+      <w:r>
+        <w:t>Should</w:t>
+      </w:r>
+      <w:r>
+        <w:t xml:space="preserve"> a larder be marked as dead, this changes how it looks:</w:t>
       </w:r>
     </w:p>
     <w:p>
@@ -4320,10 +4465,10 @@
           <w:noProof/>
         </w:rPr>
         <w:drawing>
-          <wp:inline distT="0" distB="0" distL="0" distR="0" wp14:anchorId="4301FC5F" wp14:editId="3E3BAECA">
+          <wp:inline distT="0" distB="0" distL="0" distR="0">
             <wp:extent cx="5727700" cy="3528060"/>
             <wp:effectExtent l="0" t="0" r="6350" b="0"/>
-            <wp:docPr id="2" name="Picture 2"/>
+            <wp:docPr id="23" name="Picture 23"/>
             <wp:cNvGraphicFramePr>
               <a:graphicFrameLocks xmlns:a="http://schemas.openxmlformats.org/drawingml/2006/main" noChangeAspect="1"/>
             </wp:cNvGraphicFramePr>
@@ -4331,7 +4476,202 @@
               <a:graphicData uri="http://schemas.openxmlformats.org/drawingml/2006/picture">
                 <pic:pic xmlns:pic="http://schemas.openxmlformats.org/drawingml/2006/picture">
                   <pic:nvPicPr>
-                    <pic:cNvPr id="0" name="Picture 3"/>
+                    <pic:cNvPr id="0" name="Picture 4"/>
+                    <pic:cNvPicPr>
+                      <a:picLocks noChangeAspect="1" noChangeArrowheads="1"/>
+                    </pic:cNvPicPr>
+                  </pic:nvPicPr>
+                  <pic:blipFill>
+                    <a:blip r:embed="rId17">
+                      <a:extLst>
+                        <a:ext uri="{28A0092B-C50C-407E-A947-70E740481C1C}">
+                          <a14:useLocalDpi xmlns:a14="http://schemas.microsoft.com/office/drawing/2010/main" val="0"/>
+                        </a:ext>
+                      </a:extLst>
+                    </a:blip>
+                    <a:srcRect/>
+                    <a:stretch>
+                      <a:fillRect/>
+                    </a:stretch>
+                  </pic:blipFill>
+                  <pic:spPr bwMode="auto">
+                    <a:xfrm>
+                      <a:off x="0" y="0"/>
+                      <a:ext cx="5727700" cy="3528060"/>
+                    </a:xfrm>
+                    <a:prstGeom prst="rect">
+                      <a:avLst/>
+                    </a:prstGeom>
+                    <a:noFill/>
+                    <a:ln>
+                      <a:noFill/>
+                    </a:ln>
+                  </pic:spPr>
+                </pic:pic>
+              </a:graphicData>
+            </a:graphic>
+          </wp:inline>
+        </w:drawing>
+      </w:r>
+    </w:p>
+    <w:p>
+      <w:r>
+        <w:t xml:space="preserve">The grey signifies that </w:t>
+      </w:r>
+      <w:r>
+        <w:t>larder</w:t>
+      </w:r>
+      <w:r>
+        <w:t xml:space="preserve">’s </w:t>
+      </w:r>
+      <w:r>
+        <w:t>is bereft of life, shuffled off 'is mortal coil. If that’s not enough, we also affix a nice “Expired” tag to the front of the larder’s description.</w:t>
+      </w:r>
+    </w:p>
+    <w:p>
+      <w:r>
+        <w:lastRenderedPageBreak/>
+        <w:t>You may notice that this is from the proposer’s point of view</w:t>
+      </w:r>
+      <w:r>
+        <w:t xml:space="preserve">. This is because, as stated earlier, having the listed log on re-sets </w:t>
+      </w:r>
+      <w:proofErr w:type="gramStart"/>
+      <w:r>
+        <w:t>an</w:t>
+      </w:r>
+      <w:proofErr w:type="gramEnd"/>
+      <w:r>
+        <w:t xml:space="preserve"> deceased larder back to life.</w:t>
+      </w:r>
+    </w:p>
+    <w:p/>
+    <w:p>
+      <w:pPr>
+        <w:pStyle w:val="Heading2"/>
+      </w:pPr>
+      <w:bookmarkStart w:id="13" w:name="_Toc176178701"/>
+      <w:r>
+        <w:t xml:space="preserve">How should we </w:t>
+      </w:r>
+      <w:r>
+        <w:t>unalive</w:t>
+      </w:r>
+      <w:r>
+        <w:t xml:space="preserve"> a larder?</w:t>
+      </w:r>
+      <w:bookmarkEnd w:id="13"/>
+    </w:p>
+    <w:p>
+      <w:r>
+        <w:t>Should we have the server run a clock constantly checking the liveliness of each larder? No. For two reasons. One, it’ll take up too much electricity, and two, it sounds like something that would be hard.</w:t>
+      </w:r>
+    </w:p>
+    <w:p>
+      <w:r>
+        <w:t xml:space="preserve">Luckily, we don’t need to rely on such a clock. As Stated earlier, there is a button to take a potential proposer to a random larder. If we press that enough times, we’ll eventually land on our out-of-date </w:t>
+      </w:r>
+      <w:r>
+        <w:t>larder, simply via the law of large numbers</w:t>
+      </w:r>
+      <w:r>
+        <w:t>.</w:t>
+      </w:r>
+    </w:p>
+    <w:p>
+      <w:r>
+        <w:t xml:space="preserve">Therefore, we rely on our random “clock” to </w:t>
+      </w:r>
+      <w:r>
+        <w:t>mark</w:t>
+      </w:r>
+      <w:r>
+        <w:t xml:space="preserve"> our unused larders</w:t>
+      </w:r>
+      <w:r>
+        <w:t>.</w:t>
+      </w:r>
+    </w:p>
+    <w:p>
+      <w:r>
+        <w:t xml:space="preserve">If a proposer navigates to an expired larder, there is </w:t>
+      </w:r>
+      <w:r>
+        <w:t>a</w:t>
+      </w:r>
+      <w:r>
+        <w:t xml:space="preserve"> request to the server for all the information related to </w:t>
+      </w:r>
+      <w:proofErr w:type="gramStart"/>
+      <w:r>
+        <w:t>said</w:t>
+      </w:r>
+      <w:proofErr w:type="gramEnd"/>
+      <w:r>
+        <w:t xml:space="preserve"> larder. The server checks the date, and if today’s date is after the delete date, then the server </w:t>
+      </w:r>
+      <w:r>
+        <w:t>marks</w:t>
+      </w:r>
+      <w:r>
+        <w:t xml:space="preserve"> the larder</w:t>
+      </w:r>
+      <w:r>
+        <w:t xml:space="preserve"> as expired</w:t>
+      </w:r>
+      <w:r>
+        <w:t>.</w:t>
+      </w:r>
+    </w:p>
+    <w:p>
+      <w:r>
+        <w:t>Where does that leave the proposer? If the proposer was using the “Go to random larder” button, the server simply randomly chooses a different larder. If the proposer used a link, we</w:t>
+      </w:r>
+      <w:r>
+        <w:t xml:space="preserve"> just give them the expired larder</w:t>
+      </w:r>
+      <w:r>
+        <w:t xml:space="preserve">. If this app lacks luck and there is no live larder to look at, that also gives a screen telling the potential proposer of the unfortunate situation, plus the buttons to either create their own larder or </w:t>
+      </w:r>
+      <w:r>
+        <w:rPr>
+          <w:strike/>
+        </w:rPr>
+        <w:t>navigate to a random larder</w:t>
+      </w:r>
+      <w:r>
+        <w:t xml:space="preserve"> get sent back to the home screen.</w:t>
+      </w:r>
+    </w:p>
+    <w:p>
+      <w:r>
+        <w:t>You may have noticed that in the “you cannot take a look at a larder,</w:t>
+      </w:r>
+      <w:r>
+        <w:t xml:space="preserve"> for they are all expired.” situation</w:t>
+      </w:r>
+      <w:r>
+        <w:t xml:space="preserve">, the screen described is remarkably similar to the home screen. </w:t>
+      </w:r>
+    </w:p>
+    <w:p>
+      <w:r>
+        <w:rPr>
+          <w:noProof/>
+        </w:rPr>
+        <w:drawing>
+          <wp:inline distT="0" distB="0" distL="0" distR="0">
+            <wp:extent cx="5727700" cy="3528060"/>
+            <wp:effectExtent l="0" t="0" r="6350" b="0"/>
+            <wp:docPr id="21" name="Picture 21"/>
+            <wp:cNvGraphicFramePr>
+              <a:graphicFrameLocks xmlns:a="http://schemas.openxmlformats.org/drawingml/2006/main" noChangeAspect="1"/>
+            </wp:cNvGraphicFramePr>
+            <a:graphic xmlns:a="http://schemas.openxmlformats.org/drawingml/2006/main">
+              <a:graphicData uri="http://schemas.openxmlformats.org/drawingml/2006/picture">
+                <pic:pic xmlns:pic="http://schemas.openxmlformats.org/drawingml/2006/picture">
+                  <pic:nvPicPr>
+                    <pic:cNvPr id="0" name="Picture 2"/>
                     <pic:cNvPicPr>
                       <a:picLocks noChangeAspect="1" noChangeArrowheads="1"/>
                     </pic:cNvPicPr>
@@ -4371,31 +4711,171 @@
     </w:p>
     <w:p>
       <w:r>
+        <w:lastRenderedPageBreak/>
         <w:t xml:space="preserve">Which, of course, means that the home screen has to </w:t>
       </w:r>
       <w:r>
-        <w:t>be set up so that it can take an error text variable, for situations like telling a proposer that they cannot reach a particular larder.</w:t>
+        <w:t>be set up so that it can take an error text variable, for situations like telling a proposer that they cannot reach a larder.</w:t>
       </w:r>
     </w:p>
     <w:p/>
-    <w:p>
-      <w:r>
-        <w:t>Unfortunately</w:t>
-      </w:r>
-      <w:r>
-        <w:t xml:space="preserve">, some people might get </w:t>
-      </w:r>
-      <w:r>
-        <w:t>their panties in a twist if they learnt that their previousl</w:t>
-      </w:r>
-      <w:r>
-        <w:t>y-reliable list of food, after 4</w:t>
-      </w:r>
-      <w:r>
-        <w:t xml:space="preserve"> or so years of being unused, has been entirely deleted. Sigh.</w:t>
-      </w:r>
-      <w:r>
-        <w:t xml:space="preserve"> </w:t>
+    <w:p/>
+    <w:p/>
+    <w:p>
+      <w:pPr>
+        <w:pStyle w:val="Heading1"/>
+      </w:pPr>
+      <w:r>
+        <w:t>Our great and glorious human civilization has better things to do with storage power</w:t>
+      </w:r>
+    </w:p>
+    <w:p>
+      <w:pPr>
+        <w:rPr>
+          <w:strike/>
+        </w:rPr>
+      </w:pPr>
+      <w:r>
+        <w:rPr>
+          <w:strike/>
+        </w:rPr>
+        <w:t>How do we avoid clogging up our server with long-forgotten larders? If no-one logs on to look at their larder in a long time, and no-body’s commenting on it anymore, what use is it? For that end, I propose we assume that larders which are left unused long enough can be safely deleted</w:t>
+      </w:r>
+      <w:r>
+        <w:rPr>
+          <w:strike/>
+        </w:rPr>
+        <w:t xml:space="preserve">. </w:t>
+      </w:r>
+      <w:r>
+        <w:rPr>
+          <w:strike/>
+        </w:rPr>
+        <w:t>Then, after making such an assumption, we delete them.</w:t>
+      </w:r>
+    </w:p>
+    <w:p>
+      <w:r>
+        <w:t>Thanks to a wonderful tactic known as “Kicking the can down the road”, we shall hold off on deleting unused larders until this website gets around a hundred thousand larders. Until then, storage is cheap, and if someone has the deep curiosity to cruise</w:t>
+      </w:r>
+      <w:r>
+        <w:t xml:space="preserve"> through old larders and recipes</w:t>
+      </w:r>
+      <w:r>
+        <w:t>, they can knock themselves out.</w:t>
+      </w:r>
+    </w:p>
+    <w:p>
+      <w:r>
+        <w:t xml:space="preserve">Unfortunately, some people might get their panties in a twist if they learnt that their previously-reliable list of food, after 4 or so years of being unused, has been entirely deleted. Sigh. </w:t>
+      </w:r>
+    </w:p>
+    <w:p/>
+    <w:p>
+      <w:pPr>
+        <w:pStyle w:val="Heading1"/>
+      </w:pPr>
+      <w:proofErr w:type="spellStart"/>
+      <w:proofErr w:type="gramStart"/>
+      <w:r>
+        <w:t>rOle</w:t>
+      </w:r>
+      <w:proofErr w:type="spellEnd"/>
+      <w:proofErr w:type="gramEnd"/>
+      <w:r>
+        <w:t xml:space="preserve"> reversal.</w:t>
+      </w:r>
+    </w:p>
+    <w:p>
+      <w:r>
+        <w:t xml:space="preserve">There is already a button for a </w:t>
+      </w:r>
+      <w:proofErr w:type="spellStart"/>
+      <w:r>
+        <w:t>lister</w:t>
+      </w:r>
+      <w:proofErr w:type="spellEnd"/>
+      <w:r>
+        <w:t xml:space="preserve"> to abandon his post and troll larders as a proposer: it is the “send me to a random larder” button.</w:t>
+      </w:r>
+    </w:p>
+    <w:p>
+      <w:r>
+        <w:t>But what of the reverse? There is yet another button needed before the proposer’s toolbar is complete.</w:t>
+      </w:r>
+    </w:p>
+    <w:p>
+      <w:r>
+        <w:rPr>
+          <w:noProof/>
+        </w:rPr>
+        <w:lastRenderedPageBreak/>
+        <w:drawing>
+          <wp:inline distT="0" distB="0" distL="0" distR="0">
+            <wp:extent cx="5725160" cy="3522345"/>
+            <wp:effectExtent l="0" t="0" r="8890" b="1905"/>
+            <wp:docPr id="24" name="Picture 24"/>
+            <wp:cNvGraphicFramePr>
+              <a:graphicFrameLocks xmlns:a="http://schemas.openxmlformats.org/drawingml/2006/main" noChangeAspect="1"/>
+            </wp:cNvGraphicFramePr>
+            <a:graphic xmlns:a="http://schemas.openxmlformats.org/drawingml/2006/main">
+              <a:graphicData uri="http://schemas.openxmlformats.org/drawingml/2006/picture">
+                <pic:pic xmlns:pic="http://schemas.openxmlformats.org/drawingml/2006/picture">
+                  <pic:nvPicPr>
+                    <pic:cNvPr id="0" name="Picture 5"/>
+                    <pic:cNvPicPr>
+                      <a:picLocks noChangeAspect="1" noChangeArrowheads="1"/>
+                    </pic:cNvPicPr>
+                  </pic:nvPicPr>
+                  <pic:blipFill>
+                    <a:blip r:embed="rId18">
+                      <a:extLst>
+                        <a:ext uri="{28A0092B-C50C-407E-A947-70E740481C1C}">
+                          <a14:useLocalDpi xmlns:a14="http://schemas.microsoft.com/office/drawing/2010/main" val="0"/>
+                        </a:ext>
+                      </a:extLst>
+                    </a:blip>
+                    <a:srcRect/>
+                    <a:stretch>
+                      <a:fillRect/>
+                    </a:stretch>
+                  </pic:blipFill>
+                  <pic:spPr bwMode="auto">
+                    <a:xfrm>
+                      <a:off x="0" y="0"/>
+                      <a:ext cx="5725160" cy="3522345"/>
+                    </a:xfrm>
+                    <a:prstGeom prst="rect">
+                      <a:avLst/>
+                    </a:prstGeom>
+                    <a:noFill/>
+                    <a:ln>
+                      <a:noFill/>
+                    </a:ln>
+                  </pic:spPr>
+                </pic:pic>
+              </a:graphicData>
+            </a:graphic>
+          </wp:inline>
+        </w:drawing>
+      </w:r>
+    </w:p>
+    <w:p>
+      <w:r>
+        <w:t xml:space="preserve">This button, when clicked, returns a proposer to her larder, as a </w:t>
+      </w:r>
+      <w:proofErr w:type="spellStart"/>
+      <w:r>
+        <w:t>lis</w:t>
+      </w:r>
+      <w:bookmarkStart w:id="14" w:name="_GoBack"/>
+      <w:bookmarkEnd w:id="14"/>
+      <w:r>
+        <w:t>ter</w:t>
+      </w:r>
+      <w:proofErr w:type="spellEnd"/>
+      <w:r>
+        <w:t>.</w:t>
       </w:r>
     </w:p>
     <w:p/>
@@ -4407,7 +4887,6 @@
       <w:bookmarkStart w:id="16" w:name="_Toc176178702"/>
       <w:bookmarkEnd w:id="15"/>
       <w:r>
-        <w:lastRenderedPageBreak/>
         <w:t>None Pizza without left beef</w:t>
       </w:r>
       <w:bookmarkEnd w:id="16"/>
@@ -4486,7 +4965,7 @@
                     </pic:cNvPicPr>
                   </pic:nvPicPr>
                   <pic:blipFill>
-                    <a:blip r:embed="rId17">
+                    <a:blip r:embed="rId19">
                       <a:extLst>
                         <a:ext uri="{28A0092B-C50C-407E-A947-70E740481C1C}">
                           <a14:useLocalDpi xmlns:a14="http://schemas.microsoft.com/office/drawing/2010/main" val="0"/>
@@ -4580,7 +5059,11 @@
         <w:t xml:space="preserve"> that points to “None pizza with left beef” is deleted, “None Pizza with left beef” is orphaned. Normally, how a user views a recipe is to click </w:t>
       </w:r>
       <w:r>
-        <w:t xml:space="preserve">on a food item that uses said recipe, and from the </w:t>
+        <w:t xml:space="preserve">on a food item </w:t>
+      </w:r>
+      <w:r>
+        <w:lastRenderedPageBreak/>
+        <w:t xml:space="preserve">that uses said recipe, and from the </w:t>
       </w:r>
       <w:proofErr w:type="spellStart"/>
       <w:r>
@@ -4898,7 +5381,6 @@
       </w:pPr>
       <w:bookmarkStart w:id="18" w:name="_Toc176178704"/>
       <w:r>
-        <w:lastRenderedPageBreak/>
         <w:t>Simple renaming</w:t>
       </w:r>
       <w:bookmarkEnd w:id="18"/>
@@ -4932,6 +5414,7 @@
         <w:rPr>
           <w:noProof/>
         </w:rPr>
+        <w:lastRenderedPageBreak/>
         <w:drawing>
           <wp:inline distT="0" distB="0" distL="0" distR="0">
             <wp:extent cx="5727700" cy="3528060"/>
@@ -4945,175 +5428,6 @@
                 <pic:pic xmlns:pic="http://schemas.openxmlformats.org/drawingml/2006/picture">
                   <pic:nvPicPr>
                     <pic:cNvPr id="0" name="Picture 2"/>
-                    <pic:cNvPicPr>
-                      <a:picLocks noChangeAspect="1" noChangeArrowheads="1"/>
-                    </pic:cNvPicPr>
-                  </pic:nvPicPr>
-                  <pic:blipFill>
-                    <a:blip r:embed="rId18">
-                      <a:extLst>
-                        <a:ext uri="{28A0092B-C50C-407E-A947-70E740481C1C}">
-                          <a14:useLocalDpi xmlns:a14="http://schemas.microsoft.com/office/drawing/2010/main" val="0"/>
-                        </a:ext>
-                      </a:extLst>
-                    </a:blip>
-                    <a:srcRect/>
-                    <a:stretch>
-                      <a:fillRect/>
-                    </a:stretch>
-                  </pic:blipFill>
-                  <pic:spPr bwMode="auto">
-                    <a:xfrm>
-                      <a:off x="0" y="0"/>
-                      <a:ext cx="5727700" cy="3528060"/>
-                    </a:xfrm>
-                    <a:prstGeom prst="rect">
-                      <a:avLst/>
-                    </a:prstGeom>
-                    <a:noFill/>
-                    <a:ln>
-                      <a:noFill/>
-                    </a:ln>
-                  </pic:spPr>
-                </pic:pic>
-              </a:graphicData>
-            </a:graphic>
-          </wp:inline>
-        </w:drawing>
-      </w:r>
-    </w:p>
-    <w:p>
-      <w:r>
-        <w:t xml:space="preserve">Upon </w:t>
-      </w:r>
-      <w:r>
-        <w:t>either pressing enter or the edited category losing focus, we give the user a pop-up</w:t>
-      </w:r>
-    </w:p>
-    <w:p>
-      <w:r>
-        <w:rPr>
-          <w:noProof/>
-        </w:rPr>
-        <w:lastRenderedPageBreak/>
-        <w:drawing>
-          <wp:inline distT="0" distB="0" distL="0" distR="0">
-            <wp:extent cx="5727700" cy="3528060"/>
-            <wp:effectExtent l="0" t="0" r="6350" b="0"/>
-            <wp:docPr id="11" name="Picture 11"/>
-            <wp:cNvGraphicFramePr>
-              <a:graphicFrameLocks xmlns:a="http://schemas.openxmlformats.org/drawingml/2006/main" noChangeAspect="1"/>
-            </wp:cNvGraphicFramePr>
-            <a:graphic xmlns:a="http://schemas.openxmlformats.org/drawingml/2006/main">
-              <a:graphicData uri="http://schemas.openxmlformats.org/drawingml/2006/picture">
-                <pic:pic xmlns:pic="http://schemas.openxmlformats.org/drawingml/2006/picture">
-                  <pic:nvPicPr>
-                    <pic:cNvPr id="0" name="Picture 1"/>
-                    <pic:cNvPicPr>
-                      <a:picLocks noChangeAspect="1" noChangeArrowheads="1"/>
-                    </pic:cNvPicPr>
-                  </pic:nvPicPr>
-                  <pic:blipFill>
-                    <a:blip r:embed="rId19">
-                      <a:extLst>
-                        <a:ext uri="{28A0092B-C50C-407E-A947-70E740481C1C}">
-                          <a14:useLocalDpi xmlns:a14="http://schemas.microsoft.com/office/drawing/2010/main" val="0"/>
-                        </a:ext>
-                      </a:extLst>
-                    </a:blip>
-                    <a:srcRect/>
-                    <a:stretch>
-                      <a:fillRect/>
-                    </a:stretch>
-                  </pic:blipFill>
-                  <pic:spPr bwMode="auto">
-                    <a:xfrm>
-                      <a:off x="0" y="0"/>
-                      <a:ext cx="5727700" cy="3528060"/>
-                    </a:xfrm>
-                    <a:prstGeom prst="rect">
-                      <a:avLst/>
-                    </a:prstGeom>
-                    <a:noFill/>
-                    <a:ln>
-                      <a:noFill/>
-                    </a:ln>
-                  </pic:spPr>
-                </pic:pic>
-              </a:graphicData>
-            </a:graphic>
-          </wp:inline>
-        </w:drawing>
-      </w:r>
-    </w:p>
-    <w:p>
-      <w:r>
-        <w:t>As you can see, the control defaults to “Don’t clear out our entire list”</w:t>
-      </w:r>
-    </w:p>
-    <w:p>
-      <w:r>
-        <w:t>Clicking outside the pop-up box works similar to pressing the (Admittedly hard-to-see) X-out button: That is, it cancels the operation.</w:t>
-      </w:r>
-    </w:p>
-    <w:p>
-      <w:r>
-        <w:t>Why is there this warning</w:t>
-      </w:r>
-      <w:r>
-        <w:t>?</w:t>
-      </w:r>
-      <w:r>
-        <w:t xml:space="preserve"> That brings us to the next button.</w:t>
-      </w:r>
-    </w:p>
-    <w:p>
-      <w:pPr>
-        <w:pStyle w:val="Heading2"/>
-      </w:pPr>
-      <w:bookmarkStart w:id="19" w:name="_Toc176178705"/>
-      <w:r>
-        <w:t>Category Changes</w:t>
-      </w:r>
-      <w:bookmarkEnd w:id="19"/>
-    </w:p>
-    <w:p>
-      <w:r>
-        <w:t xml:space="preserve">Category 2 is currently a sweet/savory divide. But </w:t>
-      </w:r>
-      <w:proofErr w:type="gramStart"/>
-      <w:r>
-        <w:t>Chocolate</w:t>
-      </w:r>
-      <w:proofErr w:type="gramEnd"/>
-      <w:r>
-        <w:t xml:space="preserve"> is the only “Sweet” thing on that list. Plus, given that this list has sweet potato, categorized as savory, category 2 breaks down.</w:t>
-      </w:r>
-    </w:p>
-    <w:p>
-      <w:r>
-        <w:t>Let’s change Category 2 to a more sensible value.</w:t>
-      </w:r>
-    </w:p>
-    <w:p>
-      <w:r>
-        <w:rPr>
-          <w:noProof/>
-        </w:rPr>
-        <w:lastRenderedPageBreak/>
-        <w:drawing>
-          <wp:inline distT="0" distB="0" distL="0" distR="0">
-            <wp:extent cx="5727700" cy="3528060"/>
-            <wp:effectExtent l="0" t="0" r="6350" b="0"/>
-            <wp:docPr id="18" name="Picture 18"/>
-            <wp:cNvGraphicFramePr>
-              <a:graphicFrameLocks xmlns:a="http://schemas.openxmlformats.org/drawingml/2006/main" noChangeAspect="1"/>
-            </wp:cNvGraphicFramePr>
-            <a:graphic xmlns:a="http://schemas.openxmlformats.org/drawingml/2006/main">
-              <a:graphicData uri="http://schemas.openxmlformats.org/drawingml/2006/picture">
-                <pic:pic xmlns:pic="http://schemas.openxmlformats.org/drawingml/2006/picture">
-                  <pic:nvPicPr>
-                    <pic:cNvPr id="0" name="Picture 3"/>
                     <pic:cNvPicPr>
                       <a:picLocks noChangeAspect="1" noChangeArrowheads="1"/>
                     </pic:cNvPicPr>
@@ -5153,752 +5467,10 @@
     </w:p>
     <w:p>
       <w:r>
-        <w:t xml:space="preserve">As we all know, there are only 4 values possible for “House”: Gryffindor, </w:t>
-      </w:r>
-      <w:proofErr w:type="spellStart"/>
-      <w:r>
-        <w:t>Ravenclaw</w:t>
-      </w:r>
-      <w:proofErr w:type="spellEnd"/>
-      <w:r>
-        <w:t xml:space="preserve">, </w:t>
-      </w:r>
-      <w:proofErr w:type="spellStart"/>
-      <w:r>
-        <w:t>Hufflepuff</w:t>
-      </w:r>
-      <w:proofErr w:type="spellEnd"/>
-      <w:r>
-        <w:t xml:space="preserve">, and </w:t>
-      </w:r>
-      <w:proofErr w:type="spellStart"/>
-      <w:r>
-        <w:t>Slytherin</w:t>
-      </w:r>
-      <w:proofErr w:type="spellEnd"/>
-      <w:r>
-        <w:t xml:space="preserve">. “Sweet” </w:t>
-      </w:r>
-      <w:proofErr w:type="spellStart"/>
-      <w:r>
-        <w:t>ain’t</w:t>
-      </w:r>
-      <w:proofErr w:type="spellEnd"/>
-      <w:r>
-        <w:t xml:space="preserve"> in</w:t>
-      </w:r>
-      <w:r>
-        <w:t xml:space="preserve"> it.</w:t>
-      </w:r>
-    </w:p>
-    <w:p>
-      <w:r>
-        <w:t xml:space="preserve">If we did not delete the “Sweet” status from chocolate automatically, the user would have to change it manually. </w:t>
-      </w:r>
-      <w:r>
-        <w:t xml:space="preserve">Which would be a pain if the </w:t>
-      </w:r>
-      <w:proofErr w:type="spellStart"/>
-      <w:r>
-        <w:t>lister</w:t>
-      </w:r>
-      <w:proofErr w:type="spellEnd"/>
-      <w:r>
-        <w:t xml:space="preserve"> </w:t>
-      </w:r>
-      <w:proofErr w:type="spellStart"/>
-      <w:r>
-        <w:t>lister</w:t>
-      </w:r>
-      <w:proofErr w:type="spellEnd"/>
-      <w:r>
-        <w:t xml:space="preserve"> more only 1 sweet </w:t>
-      </w:r>
-      <w:proofErr w:type="spellStart"/>
-      <w:r>
-        <w:t>fooditem</w:t>
-      </w:r>
-      <w:proofErr w:type="spellEnd"/>
-      <w:r>
-        <w:t>.</w:t>
-      </w:r>
-    </w:p>
-    <w:p>
-      <w:r>
-        <w:t>That is to say, there shall be an option to automatically clear every category value for a particular category.</w:t>
-      </w:r>
-    </w:p>
-    <w:p/>
-    <w:p>
-      <w:pPr>
-        <w:pStyle w:val="Heading1"/>
-      </w:pPr>
-      <w:bookmarkStart w:id="20" w:name="_Toc176178706"/>
-      <w:r>
-        <w:t xml:space="preserve">To </w:t>
-      </w:r>
-      <w:r>
-        <w:t>err</w:t>
-      </w:r>
-      <w:r>
-        <w:t xml:space="preserve"> is to human</w:t>
-      </w:r>
-      <w:bookmarkEnd w:id="20"/>
-    </w:p>
-    <w:p>
-      <w:r>
-        <w:t xml:space="preserve">What if the </w:t>
-      </w:r>
-      <w:proofErr w:type="spellStart"/>
-      <w:r>
-        <w:t>lister</w:t>
-      </w:r>
-      <w:proofErr w:type="spellEnd"/>
-      <w:r>
-        <w:t xml:space="preserve"> clicks the wrong “Do you want to clear all category list values?” What if they delete a </w:t>
-      </w:r>
-      <w:proofErr w:type="spellStart"/>
-      <w:r>
-        <w:t>fooditem</w:t>
-      </w:r>
-      <w:proofErr w:type="spellEnd"/>
-      <w:r>
-        <w:t xml:space="preserve"> instead of deleting one of the many recipes?</w:t>
-      </w:r>
-    </w:p>
-    <w:p>
-      <w:r>
-        <w:t xml:space="preserve">It is possible for the </w:t>
-      </w:r>
-      <w:proofErr w:type="spellStart"/>
-      <w:r>
-        <w:t>lister</w:t>
-      </w:r>
-      <w:proofErr w:type="spellEnd"/>
-      <w:r>
-        <w:t xml:space="preserve"> to goof. This is ok.</w:t>
-      </w:r>
-    </w:p>
-    <w:p>
-      <w:r>
-        <w:t xml:space="preserve">The proposer can also goof, but as the proposer’s actions are vastly more constrained, if he goof, he can just delete or repeal the proposed recipe. Which means I am focusing solely on the </w:t>
-      </w:r>
-      <w:proofErr w:type="spellStart"/>
-      <w:r>
-        <w:t>lister</w:t>
-      </w:r>
-      <w:proofErr w:type="spellEnd"/>
-      <w:r>
-        <w:t>.</w:t>
-      </w:r>
-    </w:p>
-    <w:p>
-      <w:r>
-        <w:t>Therefore, we have to keep an around 10 or so long list of previous user actions.</w:t>
-      </w:r>
-    </w:p>
-    <w:p>
-      <w:r>
-        <w:t xml:space="preserve">These will store a log of the changed item, as well as what sections were changed. So, for example, when we change the name of our sweet potato to “Yam”, we put onto the previous actions list both a log stating that the Food name of the Yam/Sweet potato was changed from Sweet potato. </w:t>
-      </w:r>
-      <w:r>
-        <w:t>Simple as.</w:t>
-      </w:r>
-    </w:p>
-    <w:p>
-      <w:r>
-        <w:t>A similar situation awaits editing a recipe, only this time, we will create a “recipe changed” log instead of a “</w:t>
-      </w:r>
-      <w:proofErr w:type="spellStart"/>
-      <w:r>
-        <w:t>fooditem</w:t>
-      </w:r>
-      <w:proofErr w:type="spellEnd"/>
-      <w:r>
-        <w:t xml:space="preserve"> changed” log. We will see situations where both a </w:t>
-      </w:r>
-      <w:proofErr w:type="spellStart"/>
-      <w:r>
-        <w:t>fooditem</w:t>
-      </w:r>
-      <w:proofErr w:type="spellEnd"/>
-      <w:r>
-        <w:t xml:space="preserve"> and a recipe gets changed at the same time.</w:t>
-      </w:r>
-    </w:p>
-    <w:p>
-      <w:pPr>
-        <w:pStyle w:val="Heading2"/>
-      </w:pPr>
-      <w:bookmarkStart w:id="21" w:name="_Toc176178707"/>
-      <w:r>
-        <w:lastRenderedPageBreak/>
-        <w:t xml:space="preserve">Items with </w:t>
-      </w:r>
-      <w:proofErr w:type="spellStart"/>
-      <w:r>
-        <w:t>recipies</w:t>
-      </w:r>
-      <w:proofErr w:type="spellEnd"/>
-      <w:r>
-        <w:t>: Ballooning Undo</w:t>
-      </w:r>
-      <w:bookmarkEnd w:id="21"/>
-    </w:p>
-    <w:p>
-      <w:r>
-        <w:t xml:space="preserve">Now let’s say the </w:t>
-      </w:r>
-      <w:proofErr w:type="spellStart"/>
-      <w:r>
-        <w:t>lister</w:t>
-      </w:r>
-      <w:proofErr w:type="spellEnd"/>
-      <w:r>
-        <w:t xml:space="preserve"> deleted the </w:t>
-      </w:r>
-      <w:proofErr w:type="spellStart"/>
-      <w:r>
-        <w:t>half&amp;half</w:t>
-      </w:r>
-      <w:proofErr w:type="spellEnd"/>
-      <w:r>
-        <w:t xml:space="preserve">. </w:t>
-      </w:r>
-      <w:r>
-        <w:t xml:space="preserve">The half and half stores a recipe for deluxe milk steak. As part of our deletion process, we delete the </w:t>
-      </w:r>
-      <w:proofErr w:type="spellStart"/>
-      <w:r>
-        <w:t>half&amp;half</w:t>
-      </w:r>
-      <w:proofErr w:type="spellEnd"/>
-      <w:r>
-        <w:t xml:space="preserve"> from deluxe-</w:t>
-      </w:r>
-      <w:proofErr w:type="spellStart"/>
-      <w:r>
-        <w:t>milksteak’s</w:t>
-      </w:r>
-      <w:proofErr w:type="spellEnd"/>
-      <w:r>
-        <w:t xml:space="preserve"> ingredient list. Now riddle me </w:t>
-      </w:r>
-      <w:proofErr w:type="gramStart"/>
-      <w:r>
-        <w:t>this :</w:t>
-      </w:r>
-      <w:proofErr w:type="gramEnd"/>
-      <w:r>
-        <w:t xml:space="preserve"> do we also </w:t>
-      </w:r>
-      <w:r>
-        <w:t>create a “Recipe changed” log entry?</w:t>
-      </w:r>
-    </w:p>
-    <w:p>
-      <w:r>
-        <w:t xml:space="preserve">The answer is YES! This recipe changed log entry contains nothing but a note that deluxe </w:t>
-      </w:r>
-      <w:proofErr w:type="spellStart"/>
-      <w:r>
-        <w:t>milksteak</w:t>
-      </w:r>
-      <w:proofErr w:type="spellEnd"/>
-      <w:r>
-        <w:t xml:space="preserve"> used to include half &amp; half. This creates an additional log, but it’ll allow the </w:t>
-      </w:r>
-      <w:r>
-        <w:t xml:space="preserve">“Connecting a recipe and a food item” task </w:t>
-      </w:r>
-      <w:r>
-        <w:t>to always be in the same kind of undo log.</w:t>
-      </w:r>
-    </w:p>
-    <w:p>
-      <w:r>
-        <w:t xml:space="preserve">Why the </w:t>
-      </w:r>
-      <w:r>
-        <w:rPr>
-          <w:i/>
-        </w:rPr>
-        <w:t xml:space="preserve">recipe changed </w:t>
-      </w:r>
-      <w:r>
-        <w:t>log</w:t>
-      </w:r>
-      <w:r>
-        <w:t xml:space="preserve">? </w:t>
-      </w:r>
-      <w:r>
-        <w:t xml:space="preserve">If we delete a recipe that points to multiple </w:t>
-      </w:r>
-      <w:proofErr w:type="spellStart"/>
-      <w:r>
-        <w:t>fooditems</w:t>
-      </w:r>
-      <w:proofErr w:type="spellEnd"/>
-      <w:r>
-        <w:t xml:space="preserve">, it would be much simpler to task the </w:t>
-      </w:r>
-      <w:r>
-        <w:t xml:space="preserve">single </w:t>
-      </w:r>
-      <w:r>
-        <w:rPr>
-          <w:i/>
-        </w:rPr>
-        <w:t>recipe changed</w:t>
-      </w:r>
-      <w:r>
-        <w:t xml:space="preserve"> log to re-connect with its former food items, then to create a </w:t>
-      </w:r>
-      <w:r>
-        <w:rPr>
-          <w:i/>
-        </w:rPr>
-        <w:t>recipe changed</w:t>
-      </w:r>
-      <w:r>
-        <w:t xml:space="preserve"> log for everything besides the recipe’s </w:t>
-      </w:r>
-      <w:proofErr w:type="spellStart"/>
-      <w:r>
-        <w:t>fooditems</w:t>
-      </w:r>
-      <w:proofErr w:type="spellEnd"/>
-      <w:r>
-        <w:t xml:space="preserve">, and then a horde of </w:t>
-      </w:r>
-      <w:proofErr w:type="spellStart"/>
-      <w:r>
-        <w:rPr>
-          <w:i/>
-        </w:rPr>
-        <w:t>fooditem</w:t>
-      </w:r>
-      <w:proofErr w:type="spellEnd"/>
-      <w:r>
-        <w:rPr>
-          <w:i/>
-        </w:rPr>
-        <w:t xml:space="preserve"> changed</w:t>
-      </w:r>
-      <w:r>
-        <w:t xml:space="preserve"> logs to re-connect the </w:t>
-      </w:r>
-      <w:proofErr w:type="spellStart"/>
-      <w:r>
-        <w:t>fooditems</w:t>
-      </w:r>
-      <w:proofErr w:type="spellEnd"/>
-      <w:r>
-        <w:t xml:space="preserve"> with the recipes.</w:t>
-      </w:r>
-      <w:r>
-        <w:t xml:space="preserve"> </w:t>
-      </w:r>
-    </w:p>
-    <w:p/>
-    <w:p>
-      <w:r>
-        <w:t xml:space="preserve">Now let’s switch from our proper example larder, back to the </w:t>
-      </w:r>
-      <w:hyperlink w:anchor="_None_Pizza_without" w:history="1">
-        <w:r>
-          <w:rPr>
-            <w:rStyle w:val="Hyperlink"/>
-          </w:rPr>
-          <w:t>None Pizza without left beef</w:t>
-        </w:r>
-      </w:hyperlink>
-      <w:r>
-        <w:t>.</w:t>
-      </w:r>
-    </w:p>
-    <w:p>
-      <w:r>
-        <w:t xml:space="preserve">The </w:t>
-      </w:r>
-      <w:proofErr w:type="spellStart"/>
-      <w:r>
-        <w:t>lister</w:t>
-      </w:r>
-      <w:proofErr w:type="spellEnd"/>
-      <w:r>
-        <w:t xml:space="preserve"> has </w:t>
-      </w:r>
-      <w:proofErr w:type="gramStart"/>
-      <w:r>
-        <w:t>Deleted</w:t>
-      </w:r>
-      <w:proofErr w:type="gramEnd"/>
-      <w:r>
-        <w:t xml:space="preserve"> left beef.</w:t>
-      </w:r>
-      <w:r>
-        <w:t xml:space="preserve"> </w:t>
-      </w:r>
-      <w:r>
-        <w:t>This gave the O</w:t>
-      </w:r>
-      <w:r>
-        <w:t xml:space="preserve">rder of </w:t>
-      </w:r>
-      <w:r>
-        <w:t>N</w:t>
-      </w:r>
-      <w:r>
-        <w:t>ecromancers great power</w:t>
-      </w:r>
-      <w:r>
-        <w:t>.</w:t>
-      </w:r>
-    </w:p>
-    <w:p>
-      <w:r>
-        <w:t xml:space="preserve">Then the </w:t>
-      </w:r>
-      <w:proofErr w:type="spellStart"/>
-      <w:r>
-        <w:t>lister</w:t>
-      </w:r>
-      <w:proofErr w:type="spellEnd"/>
-      <w:r>
-        <w:t xml:space="preserve"> undid his deletion</w:t>
-      </w:r>
-      <w:r>
-        <w:t>. Chivalry</w:t>
-      </w:r>
-      <w:r>
-        <w:t xml:space="preserve"> was restored to the land.</w:t>
-      </w:r>
-    </w:p>
-    <w:p>
-      <w:r>
-        <w:t xml:space="preserve">Let’s ignore the </w:t>
-      </w:r>
-      <w:r>
-        <w:t>rise and fall</w:t>
-      </w:r>
-      <w:r>
-        <w:t xml:space="preserve"> of </w:t>
-      </w:r>
-      <w:r>
-        <w:t>darkness</w:t>
-      </w:r>
-      <w:r>
-        <w:t xml:space="preserve">, and focus on the </w:t>
-      </w:r>
-      <w:proofErr w:type="spellStart"/>
-      <w:r>
-        <w:t>lister’s</w:t>
-      </w:r>
-      <w:proofErr w:type="spellEnd"/>
-      <w:r>
-        <w:t xml:space="preserve"> User Experience. </w:t>
-      </w:r>
-    </w:p>
-    <w:p>
-      <w:r>
-        <w:t>When the user deleted left beef, this also deleted “None Pizza with left beef”. When the user undoes his deletion, h</w:t>
-      </w:r>
-      <w:r>
-        <w:t>e wants to see left beef, and for left beef to contain the recipe for “None Pizza without left beef</w:t>
-      </w:r>
-      <w:r>
-        <w:t xml:space="preserve">”. Which means, when the left-beef </w:t>
-      </w:r>
-      <w:proofErr w:type="spellStart"/>
-      <w:r>
-        <w:t>lister</w:t>
-      </w:r>
-      <w:proofErr w:type="spellEnd"/>
-      <w:r>
-        <w:t xml:space="preserve"> deletes left beef, we have to create at least two logs, a </w:t>
-      </w:r>
-      <w:proofErr w:type="spellStart"/>
-      <w:r>
-        <w:rPr>
-          <w:i/>
-        </w:rPr>
-        <w:t>fooditem</w:t>
-      </w:r>
-      <w:proofErr w:type="spellEnd"/>
-      <w:r>
-        <w:rPr>
-          <w:i/>
-        </w:rPr>
-        <w:t xml:space="preserve"> changed</w:t>
-      </w:r>
-      <w:r>
-        <w:t xml:space="preserve"> log for the left beef, a </w:t>
-      </w:r>
-      <w:r>
-        <w:rPr>
-          <w:i/>
-        </w:rPr>
-        <w:t>recipe changed</w:t>
-      </w:r>
-      <w:r>
-        <w:t xml:space="preserve"> log for the “None pizza with left beef”</w:t>
-      </w:r>
-      <w:r>
-        <w:t xml:space="preserve">, and, if there are more recipes using only left beef, more </w:t>
-      </w:r>
-      <w:r>
-        <w:rPr>
-          <w:i/>
-        </w:rPr>
-        <w:t>recipe changed</w:t>
-      </w:r>
-      <w:r>
-        <w:t xml:space="preserve"> </w:t>
-      </w:r>
-      <w:r>
-        <w:t>logs for the other left-beef recipes</w:t>
-      </w:r>
-      <w:r>
-        <w:t xml:space="preserve">. </w:t>
-      </w:r>
-      <w:r>
-        <w:t xml:space="preserve">Again, the </w:t>
-      </w:r>
-      <w:r>
-        <w:rPr>
-          <w:i/>
-        </w:rPr>
-        <w:t>recipe changed</w:t>
-      </w:r>
-      <w:r>
-        <w:t xml:space="preserve"> log is both the only log type that can have multiple log entry’s in a single move, and is the one in charge of connecting </w:t>
-      </w:r>
-      <w:proofErr w:type="spellStart"/>
-      <w:r>
-        <w:t>fooditems</w:t>
-      </w:r>
-      <w:proofErr w:type="spellEnd"/>
-      <w:r>
-        <w:t xml:space="preserve"> and recipes.</w:t>
-      </w:r>
-    </w:p>
-    <w:p/>
-    <w:p/>
-    <w:p>
-      <w:pPr>
-        <w:pStyle w:val="Heading2"/>
-      </w:pPr>
-      <w:bookmarkStart w:id="22" w:name="_Toc176178708"/>
-      <w:r>
-        <w:t>Category name change</w:t>
-      </w:r>
-      <w:bookmarkEnd w:id="22"/>
-    </w:p>
-    <w:p>
-      <w:r>
-        <w:t>Let’s say our category name is “House”. The user changes it to “Hogwarts house”. But oops! The user accidentally clicked the “Yes, clear these category values” button! Oh No!</w:t>
-      </w:r>
-    </w:p>
-    <w:p>
-      <w:r>
-        <w:t xml:space="preserve">This lead to our third undo log type. The </w:t>
-      </w:r>
-      <w:r>
-        <w:rPr>
-          <w:i/>
-        </w:rPr>
-        <w:t>category changed</w:t>
-      </w:r>
-      <w:r>
-        <w:t xml:space="preserve"> log. This log type stores both the original name of the category, as well as a dictionary connecting every </w:t>
-      </w:r>
-      <w:proofErr w:type="spellStart"/>
-      <w:r>
-        <w:t>fooditem</w:t>
-      </w:r>
-      <w:proofErr w:type="spellEnd"/>
-      <w:r>
-        <w:t xml:space="preserve"> to their previous category value. This avoids having to make a dozen </w:t>
-      </w:r>
-      <w:proofErr w:type="spellStart"/>
-      <w:r>
-        <w:rPr>
-          <w:i/>
-        </w:rPr>
-        <w:t>fooditem</w:t>
-      </w:r>
-      <w:proofErr w:type="spellEnd"/>
-      <w:r>
-        <w:rPr>
-          <w:i/>
-        </w:rPr>
-        <w:t xml:space="preserve"> changed</w:t>
-      </w:r>
-      <w:r>
-        <w:t xml:space="preserve"> logs for this particular action.</w:t>
-      </w:r>
-    </w:p>
-    <w:p>
-      <w:r>
-        <w:t xml:space="preserve">If a user does click the “Yes, clear these category values” button, then we still make a </w:t>
-      </w:r>
-      <w:r>
-        <w:rPr>
-          <w:i/>
-        </w:rPr>
-        <w:t>category changed</w:t>
-      </w:r>
-      <w:r>
-        <w:t xml:space="preserve"> log, but with only the original name of the category, and without the dictionary of former </w:t>
-      </w:r>
-      <w:proofErr w:type="spellStart"/>
-      <w:r>
-        <w:t>fooditem</w:t>
-      </w:r>
-      <w:proofErr w:type="spellEnd"/>
-      <w:r>
-        <w:t xml:space="preserve"> category values.</w:t>
-      </w:r>
-    </w:p>
-    <w:p/>
-    <w:p>
-      <w:pPr>
-        <w:pStyle w:val="Heading2"/>
-      </w:pPr>
-      <w:r>
-        <w:lastRenderedPageBreak/>
-        <w:t>General information change</w:t>
-      </w:r>
-    </w:p>
-    <w:p>
-      <w:r>
-        <w:t xml:space="preserve">There is extremely limited damage a </w:t>
-      </w:r>
-      <w:proofErr w:type="spellStart"/>
-      <w:r>
-        <w:t>lister</w:t>
-      </w:r>
-      <w:proofErr w:type="spellEnd"/>
-      <w:r>
-        <w:t xml:space="preserve"> can do by changing the “General information” part of his profile. Technically, it already has a built-in undo: the </w:t>
-      </w:r>
-      <w:proofErr w:type="spellStart"/>
-      <w:r>
-        <w:t>lister</w:t>
-      </w:r>
-      <w:proofErr w:type="spellEnd"/>
-      <w:r>
-        <w:t xml:space="preserve"> can just remember what was previously there. But it would cause confusion if this section, for some reason, had no undo while every other action the user can do results in an undo log.</w:t>
-      </w:r>
-    </w:p>
-    <w:p>
-      <w:r>
-        <w:t>Therefore, changing the general information section results in our fourth and final undo log type: the general information changed</w:t>
-      </w:r>
-      <w:r>
-        <w:t xml:space="preserve"> log.</w:t>
-      </w:r>
-    </w:p>
-    <w:p/>
-    <w:p/>
-    <w:p/>
-    <w:p>
-      <w:pPr>
-        <w:pStyle w:val="Heading2"/>
-      </w:pPr>
-      <w:bookmarkStart w:id="23" w:name="_Toc176178709"/>
-      <w:r>
-        <w:t>Undo the Undo</w:t>
-      </w:r>
-      <w:bookmarkEnd w:id="23"/>
-    </w:p>
-    <w:p>
-      <w:r>
-        <w:t xml:space="preserve">Of course, an undo without a redo is like a </w:t>
-      </w:r>
-      <w:r>
-        <w:t>Margarita without a rim</w:t>
-      </w:r>
-      <w:r>
-        <w:t xml:space="preserve">: Technically possible, but </w:t>
-      </w:r>
-      <w:r>
-        <w:t>is disappointing and frowned upon in most circles.</w:t>
-      </w:r>
-    </w:p>
-    <w:p>
-      <w:r>
-        <w:t xml:space="preserve">Redo logs are quite similar to undo logs. They would be practically the same, except </w:t>
-      </w:r>
-      <w:proofErr w:type="spellStart"/>
-      <w:r>
-        <w:t>theonly</w:t>
-      </w:r>
-      <w:proofErr w:type="spellEnd"/>
-      <w:r>
-        <w:t xml:space="preserve"> way to create a redo log is by clicking undo. That, and every action empties the</w:t>
-      </w:r>
-      <w:r>
-        <w:t xml:space="preserve"> list of</w:t>
-      </w:r>
-      <w:r>
-        <w:t xml:space="preserve"> redo log</w:t>
-      </w:r>
-      <w:r>
-        <w:t>s</w:t>
-      </w:r>
-      <w:r>
-        <w:t xml:space="preserve">. </w:t>
-      </w:r>
-    </w:p>
-    <w:p>
-      <w:r>
-        <w:t>I’m unsure what else to write on the topic, because</w:t>
-      </w:r>
-      <w:r>
-        <w:t xml:space="preserve"> by making</w:t>
-      </w:r>
-      <w:r>
-        <w:t xml:space="preserve"> all the infrastructure </w:t>
-      </w:r>
-      <w:r>
-        <w:t>for undo, we would also have 95+% of the infrastructure for redo</w:t>
-      </w:r>
-    </w:p>
-    <w:p/>
-    <w:p>
-      <w:pPr>
-        <w:pStyle w:val="Heading1"/>
-      </w:pPr>
-      <w:bookmarkStart w:id="24" w:name="_Toc176178710"/>
-      <w:r>
-        <w:t>Total Refresh</w:t>
-      </w:r>
-      <w:bookmarkEnd w:id="24"/>
-    </w:p>
-    <w:p>
-      <w:r>
-        <w:t xml:space="preserve">It is not outside the realm of possibility that, at some point, a </w:t>
-      </w:r>
-      <w:proofErr w:type="spellStart"/>
-      <w:r>
-        <w:t>lister</w:t>
-      </w:r>
-      <w:proofErr w:type="spellEnd"/>
-      <w:r>
-        <w:t xml:space="preserve"> would like to delete every single </w:t>
-      </w:r>
-      <w:r>
-        <w:t>item of food they already have listed</w:t>
-      </w:r>
-      <w:r>
-        <w:t xml:space="preserve">. </w:t>
-      </w:r>
-    </w:p>
-    <w:p>
-      <w:r>
-        <w:t>For this, we need yet another button.</w:t>
+        <w:t xml:space="preserve">Upon </w:t>
+      </w:r>
+      <w:r>
+        <w:t>either pressing enter or the edited category losing focus, we give the user a pop-up</w:t>
       </w:r>
     </w:p>
     <w:p>
@@ -5906,12 +5478,11 @@
         <w:rPr>
           <w:noProof/>
         </w:rPr>
-        <w:lastRenderedPageBreak/>
         <w:drawing>
           <wp:inline distT="0" distB="0" distL="0" distR="0">
             <wp:extent cx="5727700" cy="3528060"/>
             <wp:effectExtent l="0" t="0" r="6350" b="0"/>
-            <wp:docPr id="19" name="Picture 19"/>
+            <wp:docPr id="11" name="Picture 11"/>
             <wp:cNvGraphicFramePr>
               <a:graphicFrameLocks xmlns:a="http://schemas.openxmlformats.org/drawingml/2006/main" noChangeAspect="1"/>
             </wp:cNvGraphicFramePr>
@@ -5959,6 +5530,920 @@
     </w:p>
     <w:p>
       <w:r>
+        <w:t>As you can see, the control defaults to “Don’t clear out our entire list”</w:t>
+      </w:r>
+    </w:p>
+    <w:p>
+      <w:r>
+        <w:t>Clicking outside the pop-up box works similar to pressing the (Admittedly hard-to-see) X-out button: That is, it cancels the operation.</w:t>
+      </w:r>
+    </w:p>
+    <w:p>
+      <w:r>
+        <w:t>Why is there this warning</w:t>
+      </w:r>
+      <w:r>
+        <w:t>?</w:t>
+      </w:r>
+      <w:r>
+        <w:t xml:space="preserve"> That brings us to the next button.</w:t>
+      </w:r>
+    </w:p>
+    <w:p>
+      <w:pPr>
+        <w:pStyle w:val="Heading2"/>
+      </w:pPr>
+      <w:bookmarkStart w:id="19" w:name="_Toc176178705"/>
+      <w:r>
+        <w:lastRenderedPageBreak/>
+        <w:t>Category Changes</w:t>
+      </w:r>
+      <w:bookmarkEnd w:id="19"/>
+    </w:p>
+    <w:p>
+      <w:r>
+        <w:t xml:space="preserve">Category 2 is currently a sweet/savory divide. But </w:t>
+      </w:r>
+      <w:proofErr w:type="gramStart"/>
+      <w:r>
+        <w:t>Chocolate</w:t>
+      </w:r>
+      <w:proofErr w:type="gramEnd"/>
+      <w:r>
+        <w:t xml:space="preserve"> is the only “Sweet” thing on that list. Plus, given that this list has sweet potato, categorized as savory, category 2 breaks down.</w:t>
+      </w:r>
+    </w:p>
+    <w:p>
+      <w:r>
+        <w:t>Let’s change Category 2 to a more sensible value.</w:t>
+      </w:r>
+    </w:p>
+    <w:p>
+      <w:r>
+        <w:rPr>
+          <w:noProof/>
+        </w:rPr>
+        <w:drawing>
+          <wp:inline distT="0" distB="0" distL="0" distR="0">
+            <wp:extent cx="5727700" cy="3528060"/>
+            <wp:effectExtent l="0" t="0" r="6350" b="0"/>
+            <wp:docPr id="18" name="Picture 18"/>
+            <wp:cNvGraphicFramePr>
+              <a:graphicFrameLocks xmlns:a="http://schemas.openxmlformats.org/drawingml/2006/main" noChangeAspect="1"/>
+            </wp:cNvGraphicFramePr>
+            <a:graphic xmlns:a="http://schemas.openxmlformats.org/drawingml/2006/main">
+              <a:graphicData uri="http://schemas.openxmlformats.org/drawingml/2006/picture">
+                <pic:pic xmlns:pic="http://schemas.openxmlformats.org/drawingml/2006/picture">
+                  <pic:nvPicPr>
+                    <pic:cNvPr id="0" name="Picture 3"/>
+                    <pic:cNvPicPr>
+                      <a:picLocks noChangeAspect="1" noChangeArrowheads="1"/>
+                    </pic:cNvPicPr>
+                  </pic:nvPicPr>
+                  <pic:blipFill>
+                    <a:blip r:embed="rId22">
+                      <a:extLst>
+                        <a:ext uri="{28A0092B-C50C-407E-A947-70E740481C1C}">
+                          <a14:useLocalDpi xmlns:a14="http://schemas.microsoft.com/office/drawing/2010/main" val="0"/>
+                        </a:ext>
+                      </a:extLst>
+                    </a:blip>
+                    <a:srcRect/>
+                    <a:stretch>
+                      <a:fillRect/>
+                    </a:stretch>
+                  </pic:blipFill>
+                  <pic:spPr bwMode="auto">
+                    <a:xfrm>
+                      <a:off x="0" y="0"/>
+                      <a:ext cx="5727700" cy="3528060"/>
+                    </a:xfrm>
+                    <a:prstGeom prst="rect">
+                      <a:avLst/>
+                    </a:prstGeom>
+                    <a:noFill/>
+                    <a:ln>
+                      <a:noFill/>
+                    </a:ln>
+                  </pic:spPr>
+                </pic:pic>
+              </a:graphicData>
+            </a:graphic>
+          </wp:inline>
+        </w:drawing>
+      </w:r>
+    </w:p>
+    <w:p>
+      <w:r>
+        <w:t xml:space="preserve">As we all know, there are only 4 values possible for “House”: Gryffindor, </w:t>
+      </w:r>
+      <w:proofErr w:type="spellStart"/>
+      <w:r>
+        <w:t>Ravenclaw</w:t>
+      </w:r>
+      <w:proofErr w:type="spellEnd"/>
+      <w:r>
+        <w:t xml:space="preserve">, </w:t>
+      </w:r>
+      <w:proofErr w:type="spellStart"/>
+      <w:r>
+        <w:t>Hufflepuff</w:t>
+      </w:r>
+      <w:proofErr w:type="spellEnd"/>
+      <w:r>
+        <w:t xml:space="preserve">, and </w:t>
+      </w:r>
+      <w:proofErr w:type="spellStart"/>
+      <w:r>
+        <w:t>Slytherin</w:t>
+      </w:r>
+      <w:proofErr w:type="spellEnd"/>
+      <w:r>
+        <w:t xml:space="preserve">. “Sweet” </w:t>
+      </w:r>
+      <w:proofErr w:type="spellStart"/>
+      <w:r>
+        <w:t>ain’t</w:t>
+      </w:r>
+      <w:proofErr w:type="spellEnd"/>
+      <w:r>
+        <w:t xml:space="preserve"> in</w:t>
+      </w:r>
+      <w:r>
+        <w:t xml:space="preserve"> it.</w:t>
+      </w:r>
+    </w:p>
+    <w:p>
+      <w:r>
+        <w:t xml:space="preserve">If we did not delete the “Sweet” status from chocolate automatically, the user would have to change it manually. </w:t>
+      </w:r>
+      <w:r>
+        <w:t xml:space="preserve">Which would be a pain if the </w:t>
+      </w:r>
+      <w:proofErr w:type="spellStart"/>
+      <w:r>
+        <w:t>lister</w:t>
+      </w:r>
+      <w:proofErr w:type="spellEnd"/>
+      <w:r>
+        <w:t xml:space="preserve"> </w:t>
+      </w:r>
+      <w:proofErr w:type="spellStart"/>
+      <w:r>
+        <w:t>lister</w:t>
+      </w:r>
+      <w:proofErr w:type="spellEnd"/>
+      <w:r>
+        <w:t xml:space="preserve"> more only 1 sweet </w:t>
+      </w:r>
+      <w:proofErr w:type="spellStart"/>
+      <w:r>
+        <w:t>fooditem</w:t>
+      </w:r>
+      <w:proofErr w:type="spellEnd"/>
+      <w:r>
+        <w:t>.</w:t>
+      </w:r>
+    </w:p>
+    <w:p>
+      <w:r>
+        <w:t>That is to say, there shall be an option to automatically clear every category value for a particular category.</w:t>
+      </w:r>
+    </w:p>
+    <w:p/>
+    <w:p>
+      <w:pPr>
+        <w:pStyle w:val="Heading1"/>
+      </w:pPr>
+      <w:bookmarkStart w:id="20" w:name="_Toc176178706"/>
+      <w:r>
+        <w:t xml:space="preserve">To </w:t>
+      </w:r>
+      <w:r>
+        <w:t>err</w:t>
+      </w:r>
+      <w:r>
+        <w:t xml:space="preserve"> is to human</w:t>
+      </w:r>
+      <w:bookmarkEnd w:id="20"/>
+    </w:p>
+    <w:p>
+      <w:r>
+        <w:t xml:space="preserve">What if the </w:t>
+      </w:r>
+      <w:proofErr w:type="spellStart"/>
+      <w:r>
+        <w:t>lister</w:t>
+      </w:r>
+      <w:proofErr w:type="spellEnd"/>
+      <w:r>
+        <w:t xml:space="preserve"> clicks the wrong “Do you want to clear all category list values?” What if they delete a </w:t>
+      </w:r>
+      <w:proofErr w:type="spellStart"/>
+      <w:r>
+        <w:t>fooditem</w:t>
+      </w:r>
+      <w:proofErr w:type="spellEnd"/>
+      <w:r>
+        <w:t xml:space="preserve"> instead of deleting one of the many recipes?</w:t>
+      </w:r>
+    </w:p>
+    <w:p>
+      <w:r>
+        <w:t xml:space="preserve">It is possible for the </w:t>
+      </w:r>
+      <w:proofErr w:type="spellStart"/>
+      <w:r>
+        <w:t>lister</w:t>
+      </w:r>
+      <w:proofErr w:type="spellEnd"/>
+      <w:r>
+        <w:t xml:space="preserve"> to goof. This is ok.</w:t>
+      </w:r>
+    </w:p>
+    <w:p>
+      <w:r>
+        <w:t xml:space="preserve">The proposer can also goof, but as the proposer’s actions are vastly more constrained, if he goof, he can just delete or repeal the proposed recipe. Which means I am focusing solely on the </w:t>
+      </w:r>
+      <w:proofErr w:type="spellStart"/>
+      <w:r>
+        <w:t>lister</w:t>
+      </w:r>
+      <w:proofErr w:type="spellEnd"/>
+      <w:r>
+        <w:t>.</w:t>
+      </w:r>
+    </w:p>
+    <w:p>
+      <w:r>
+        <w:t>Therefore, we have to keep an around 10 or so long list of previous user actions.</w:t>
+      </w:r>
+    </w:p>
+    <w:p>
+      <w:r>
+        <w:lastRenderedPageBreak/>
+        <w:t xml:space="preserve">These will store a log of the changed item, as well as what sections were changed. So, for example, when we change the name of our sweet potato to “Yam”, we put onto the previous actions list both a log stating that the Food name of the Yam/Sweet potato was changed from Sweet potato. </w:t>
+      </w:r>
+      <w:r>
+        <w:t>Simple as.</w:t>
+      </w:r>
+    </w:p>
+    <w:p>
+      <w:r>
+        <w:t>A similar situation awaits editing a recipe, only this time, we will create a “recipe changed” log instead of a “</w:t>
+      </w:r>
+      <w:proofErr w:type="spellStart"/>
+      <w:r>
+        <w:t>fooditem</w:t>
+      </w:r>
+      <w:proofErr w:type="spellEnd"/>
+      <w:r>
+        <w:t xml:space="preserve"> changed” log. We will see situations where both a </w:t>
+      </w:r>
+      <w:proofErr w:type="spellStart"/>
+      <w:r>
+        <w:t>fooditem</w:t>
+      </w:r>
+      <w:proofErr w:type="spellEnd"/>
+      <w:r>
+        <w:t xml:space="preserve"> and a recipe gets changed at the same time.</w:t>
+      </w:r>
+    </w:p>
+    <w:p>
+      <w:pPr>
+        <w:pStyle w:val="Heading2"/>
+      </w:pPr>
+      <w:bookmarkStart w:id="21" w:name="_Toc176178707"/>
+      <w:r>
+        <w:t xml:space="preserve">Items with </w:t>
+      </w:r>
+      <w:proofErr w:type="spellStart"/>
+      <w:r>
+        <w:t>recipies</w:t>
+      </w:r>
+      <w:proofErr w:type="spellEnd"/>
+      <w:r>
+        <w:t>: Ballooning Undo</w:t>
+      </w:r>
+      <w:bookmarkEnd w:id="21"/>
+    </w:p>
+    <w:p>
+      <w:r>
+        <w:t xml:space="preserve">Now let’s say the </w:t>
+      </w:r>
+      <w:proofErr w:type="spellStart"/>
+      <w:r>
+        <w:t>lister</w:t>
+      </w:r>
+      <w:proofErr w:type="spellEnd"/>
+      <w:r>
+        <w:t xml:space="preserve"> deleted the </w:t>
+      </w:r>
+      <w:proofErr w:type="spellStart"/>
+      <w:r>
+        <w:t>half&amp;half</w:t>
+      </w:r>
+      <w:proofErr w:type="spellEnd"/>
+      <w:r>
+        <w:t xml:space="preserve">. </w:t>
+      </w:r>
+      <w:r>
+        <w:t xml:space="preserve">The half and half stores a recipe for deluxe milk steak. As part of our deletion process, we delete the </w:t>
+      </w:r>
+      <w:proofErr w:type="spellStart"/>
+      <w:r>
+        <w:t>half&amp;half</w:t>
+      </w:r>
+      <w:proofErr w:type="spellEnd"/>
+      <w:r>
+        <w:t xml:space="preserve"> from deluxe-</w:t>
+      </w:r>
+      <w:proofErr w:type="spellStart"/>
+      <w:r>
+        <w:t>milksteak’s</w:t>
+      </w:r>
+      <w:proofErr w:type="spellEnd"/>
+      <w:r>
+        <w:t xml:space="preserve"> ingredient list. Now riddle me </w:t>
+      </w:r>
+      <w:proofErr w:type="gramStart"/>
+      <w:r>
+        <w:t>this :</w:t>
+      </w:r>
+      <w:proofErr w:type="gramEnd"/>
+      <w:r>
+        <w:t xml:space="preserve"> do we also </w:t>
+      </w:r>
+      <w:r>
+        <w:t>create a “Recipe changed” log entry?</w:t>
+      </w:r>
+    </w:p>
+    <w:p>
+      <w:r>
+        <w:t xml:space="preserve">The answer is YES! This recipe changed log entry contains nothing but a note that deluxe </w:t>
+      </w:r>
+      <w:proofErr w:type="spellStart"/>
+      <w:r>
+        <w:t>milksteak</w:t>
+      </w:r>
+      <w:proofErr w:type="spellEnd"/>
+      <w:r>
+        <w:t xml:space="preserve"> used to include half &amp; half. This creates an additional log, but it’ll allow the </w:t>
+      </w:r>
+      <w:r>
+        <w:t xml:space="preserve">“Connecting a recipe and a food item” task </w:t>
+      </w:r>
+      <w:r>
+        <w:t>to always be in the same kind of undo log.</w:t>
+      </w:r>
+    </w:p>
+    <w:p>
+      <w:r>
+        <w:t xml:space="preserve">Why the </w:t>
+      </w:r>
+      <w:r>
+        <w:rPr>
+          <w:i/>
+        </w:rPr>
+        <w:t xml:space="preserve">recipe changed </w:t>
+      </w:r>
+      <w:r>
+        <w:t>log</w:t>
+      </w:r>
+      <w:r>
+        <w:t xml:space="preserve">? </w:t>
+      </w:r>
+      <w:r>
+        <w:t xml:space="preserve">If we delete a recipe that points to multiple </w:t>
+      </w:r>
+      <w:proofErr w:type="spellStart"/>
+      <w:r>
+        <w:t>fooditems</w:t>
+      </w:r>
+      <w:proofErr w:type="spellEnd"/>
+      <w:r>
+        <w:t xml:space="preserve">, it would be much simpler to task the </w:t>
+      </w:r>
+      <w:r>
+        <w:t xml:space="preserve">single </w:t>
+      </w:r>
+      <w:r>
+        <w:rPr>
+          <w:i/>
+        </w:rPr>
+        <w:t>recipe changed</w:t>
+      </w:r>
+      <w:r>
+        <w:t xml:space="preserve"> log to re-connect with its former food items, then to create a </w:t>
+      </w:r>
+      <w:r>
+        <w:rPr>
+          <w:i/>
+        </w:rPr>
+        <w:t>recipe changed</w:t>
+      </w:r>
+      <w:r>
+        <w:t xml:space="preserve"> log for everything besides the recipe’s </w:t>
+      </w:r>
+      <w:proofErr w:type="spellStart"/>
+      <w:r>
+        <w:t>fooditems</w:t>
+      </w:r>
+      <w:proofErr w:type="spellEnd"/>
+      <w:r>
+        <w:t xml:space="preserve">, and then a horde of </w:t>
+      </w:r>
+      <w:proofErr w:type="spellStart"/>
+      <w:r>
+        <w:rPr>
+          <w:i/>
+        </w:rPr>
+        <w:t>fooditem</w:t>
+      </w:r>
+      <w:proofErr w:type="spellEnd"/>
+      <w:r>
+        <w:rPr>
+          <w:i/>
+        </w:rPr>
+        <w:t xml:space="preserve"> changed</w:t>
+      </w:r>
+      <w:r>
+        <w:t xml:space="preserve"> logs to re-connect the </w:t>
+      </w:r>
+      <w:proofErr w:type="spellStart"/>
+      <w:r>
+        <w:t>fooditems</w:t>
+      </w:r>
+      <w:proofErr w:type="spellEnd"/>
+      <w:r>
+        <w:t xml:space="preserve"> with the recipes.</w:t>
+      </w:r>
+      <w:r>
+        <w:t xml:space="preserve"> </w:t>
+      </w:r>
+    </w:p>
+    <w:p/>
+    <w:p>
+      <w:r>
+        <w:t xml:space="preserve">Now let’s switch from our proper example larder, back to the </w:t>
+      </w:r>
+      <w:hyperlink w:anchor="_None_Pizza_without" w:history="1">
+        <w:r>
+          <w:rPr>
+            <w:rStyle w:val="Hyperlink"/>
+          </w:rPr>
+          <w:t>None Pizza without left beef</w:t>
+        </w:r>
+      </w:hyperlink>
+      <w:r>
+        <w:t>.</w:t>
+      </w:r>
+    </w:p>
+    <w:p>
+      <w:r>
+        <w:t xml:space="preserve">The </w:t>
+      </w:r>
+      <w:proofErr w:type="spellStart"/>
+      <w:r>
+        <w:t>lister</w:t>
+      </w:r>
+      <w:proofErr w:type="spellEnd"/>
+      <w:r>
+        <w:t xml:space="preserve"> has </w:t>
+      </w:r>
+      <w:proofErr w:type="gramStart"/>
+      <w:r>
+        <w:t>Deleted</w:t>
+      </w:r>
+      <w:proofErr w:type="gramEnd"/>
+      <w:r>
+        <w:t xml:space="preserve"> left beef.</w:t>
+      </w:r>
+      <w:r>
+        <w:t xml:space="preserve"> </w:t>
+      </w:r>
+      <w:r>
+        <w:t>This gave the O</w:t>
+      </w:r>
+      <w:r>
+        <w:t xml:space="preserve">rder of </w:t>
+      </w:r>
+      <w:r>
+        <w:t>N</w:t>
+      </w:r>
+      <w:r>
+        <w:t>ecromancers great power</w:t>
+      </w:r>
+      <w:r>
+        <w:t>.</w:t>
+      </w:r>
+    </w:p>
+    <w:p>
+      <w:r>
+        <w:t xml:space="preserve">Then the </w:t>
+      </w:r>
+      <w:proofErr w:type="spellStart"/>
+      <w:r>
+        <w:t>lister</w:t>
+      </w:r>
+      <w:proofErr w:type="spellEnd"/>
+      <w:r>
+        <w:t xml:space="preserve"> undid his deletion</w:t>
+      </w:r>
+      <w:r>
+        <w:t>. Chivalry</w:t>
+      </w:r>
+      <w:r>
+        <w:t xml:space="preserve"> was restored to the land.</w:t>
+      </w:r>
+    </w:p>
+    <w:p>
+      <w:r>
+        <w:t xml:space="preserve">Let’s ignore the </w:t>
+      </w:r>
+      <w:r>
+        <w:t>rise and fall</w:t>
+      </w:r>
+      <w:r>
+        <w:t xml:space="preserve"> of </w:t>
+      </w:r>
+      <w:r>
+        <w:t>darkness</w:t>
+      </w:r>
+      <w:r>
+        <w:t xml:space="preserve">, and focus on the </w:t>
+      </w:r>
+      <w:proofErr w:type="spellStart"/>
+      <w:r>
+        <w:t>lister’s</w:t>
+      </w:r>
+      <w:proofErr w:type="spellEnd"/>
+      <w:r>
+        <w:t xml:space="preserve"> User Experience. </w:t>
+      </w:r>
+    </w:p>
+    <w:p>
+      <w:r>
+        <w:t>When the user deleted left beef, this also deleted “None Pizza with left beef”. When the user undoes his deletion, h</w:t>
+      </w:r>
+      <w:r>
+        <w:t>e wants to see left beef, and for left beef to contain the recipe for “None Pizza without left beef</w:t>
+      </w:r>
+      <w:r>
+        <w:t xml:space="preserve">”. Which means, when the left-beef </w:t>
+      </w:r>
+      <w:proofErr w:type="spellStart"/>
+      <w:r>
+        <w:t>lister</w:t>
+      </w:r>
+      <w:proofErr w:type="spellEnd"/>
+      <w:r>
+        <w:t xml:space="preserve"> deletes left beef, we have to create at least two logs, a </w:t>
+      </w:r>
+      <w:proofErr w:type="spellStart"/>
+      <w:r>
+        <w:rPr>
+          <w:i/>
+        </w:rPr>
+        <w:t>fooditem</w:t>
+      </w:r>
+      <w:proofErr w:type="spellEnd"/>
+      <w:r>
+        <w:rPr>
+          <w:i/>
+        </w:rPr>
+        <w:t xml:space="preserve"> changed</w:t>
+      </w:r>
+      <w:r>
+        <w:t xml:space="preserve"> log for the left beef, a </w:t>
+      </w:r>
+      <w:r>
+        <w:rPr>
+          <w:i/>
+        </w:rPr>
+        <w:t>recipe changed</w:t>
+      </w:r>
+      <w:r>
+        <w:t xml:space="preserve"> log for the “None pizza with left beef”</w:t>
+      </w:r>
+      <w:r>
+        <w:t xml:space="preserve">, and, if there are more recipes using only left beef, more </w:t>
+      </w:r>
+      <w:r>
+        <w:rPr>
+          <w:i/>
+        </w:rPr>
+        <w:t>recipe changed</w:t>
+      </w:r>
+      <w:r>
+        <w:t xml:space="preserve"> </w:t>
+      </w:r>
+      <w:r>
+        <w:t>logs for the other left-beef recipes</w:t>
+      </w:r>
+      <w:r>
+        <w:t xml:space="preserve">. </w:t>
+      </w:r>
+      <w:r>
+        <w:t xml:space="preserve">Again, the </w:t>
+      </w:r>
+      <w:r>
+        <w:rPr>
+          <w:i/>
+        </w:rPr>
+        <w:t>recipe changed</w:t>
+      </w:r>
+      <w:r>
+        <w:t xml:space="preserve"> log is both the only log type that can have multiple log entry’s in a single move, and is the one in charge of connecting </w:t>
+      </w:r>
+      <w:proofErr w:type="spellStart"/>
+      <w:r>
+        <w:t>fooditems</w:t>
+      </w:r>
+      <w:proofErr w:type="spellEnd"/>
+      <w:r>
+        <w:t xml:space="preserve"> and recipes.</w:t>
+      </w:r>
+    </w:p>
+    <w:p/>
+    <w:p/>
+    <w:p>
+      <w:pPr>
+        <w:pStyle w:val="Heading2"/>
+      </w:pPr>
+      <w:bookmarkStart w:id="22" w:name="_Toc176178708"/>
+      <w:r>
+        <w:t>Category name change</w:t>
+      </w:r>
+      <w:bookmarkEnd w:id="22"/>
+    </w:p>
+    <w:p>
+      <w:r>
+        <w:t>Let’s say our category name is “House”. The user changes it to “Hogwarts house”. But oops! The user accidentally clicked the “Yes, clear these category values” button! Oh No!</w:t>
+      </w:r>
+    </w:p>
+    <w:p>
+      <w:r>
+        <w:t xml:space="preserve">This lead to our third undo log type. The </w:t>
+      </w:r>
+      <w:r>
+        <w:rPr>
+          <w:i/>
+        </w:rPr>
+        <w:t>category changed</w:t>
+      </w:r>
+      <w:r>
+        <w:t xml:space="preserve"> log. This log type stores both the original name of the category, as well as a dictionary connecting every </w:t>
+      </w:r>
+      <w:proofErr w:type="spellStart"/>
+      <w:r>
+        <w:t>fooditem</w:t>
+      </w:r>
+      <w:proofErr w:type="spellEnd"/>
+      <w:r>
+        <w:t xml:space="preserve"> to their </w:t>
+      </w:r>
+      <w:r>
+        <w:lastRenderedPageBreak/>
+        <w:t xml:space="preserve">previous category value. This avoids having to make a dozen </w:t>
+      </w:r>
+      <w:proofErr w:type="spellStart"/>
+      <w:r>
+        <w:rPr>
+          <w:i/>
+        </w:rPr>
+        <w:t>fooditem</w:t>
+      </w:r>
+      <w:proofErr w:type="spellEnd"/>
+      <w:r>
+        <w:rPr>
+          <w:i/>
+        </w:rPr>
+        <w:t xml:space="preserve"> changed</w:t>
+      </w:r>
+      <w:r>
+        <w:t xml:space="preserve"> logs for this particular action.</w:t>
+      </w:r>
+    </w:p>
+    <w:p>
+      <w:r>
+        <w:t xml:space="preserve">If a user does click the “Yes, clear these category values” button, then we still make a </w:t>
+      </w:r>
+      <w:r>
+        <w:rPr>
+          <w:i/>
+        </w:rPr>
+        <w:t>category changed</w:t>
+      </w:r>
+      <w:r>
+        <w:t xml:space="preserve"> log, but with only the original name of the category, and without the dictionary of former </w:t>
+      </w:r>
+      <w:proofErr w:type="spellStart"/>
+      <w:r>
+        <w:t>fooditem</w:t>
+      </w:r>
+      <w:proofErr w:type="spellEnd"/>
+      <w:r>
+        <w:t xml:space="preserve"> category values.</w:t>
+      </w:r>
+    </w:p>
+    <w:p/>
+    <w:p>
+      <w:pPr>
+        <w:pStyle w:val="Heading2"/>
+      </w:pPr>
+      <w:r>
+        <w:t>General information change</w:t>
+      </w:r>
+    </w:p>
+    <w:p>
+      <w:r>
+        <w:t xml:space="preserve">There is extremely limited damage a </w:t>
+      </w:r>
+      <w:proofErr w:type="spellStart"/>
+      <w:r>
+        <w:t>lister</w:t>
+      </w:r>
+      <w:proofErr w:type="spellEnd"/>
+      <w:r>
+        <w:t xml:space="preserve"> can do by changing the “General information” part of his profile. Technically, it already has a built-in undo: the </w:t>
+      </w:r>
+      <w:proofErr w:type="spellStart"/>
+      <w:r>
+        <w:t>lister</w:t>
+      </w:r>
+      <w:proofErr w:type="spellEnd"/>
+      <w:r>
+        <w:t xml:space="preserve"> can just remember what was previously there. But it would cause confusion if this section, for some reason, had no undo while every other action the user can do results in an undo log.</w:t>
+      </w:r>
+    </w:p>
+    <w:p>
+      <w:r>
+        <w:t>Therefore, changing the general information section results in our fourth and final undo log type: the general information changed</w:t>
+      </w:r>
+      <w:r>
+        <w:t xml:space="preserve"> log.</w:t>
+      </w:r>
+    </w:p>
+    <w:p/>
+    <w:p/>
+    <w:p/>
+    <w:p>
+      <w:pPr>
+        <w:pStyle w:val="Heading2"/>
+      </w:pPr>
+      <w:bookmarkStart w:id="23" w:name="_Toc176178709"/>
+      <w:r>
+        <w:t>Undo the Undo</w:t>
+      </w:r>
+      <w:bookmarkEnd w:id="23"/>
+    </w:p>
+    <w:p>
+      <w:r>
+        <w:t xml:space="preserve">Of course, an undo without a redo is like a </w:t>
+      </w:r>
+      <w:r>
+        <w:t>Margarita without a rim</w:t>
+      </w:r>
+      <w:r>
+        <w:t xml:space="preserve">: Technically possible, but </w:t>
+      </w:r>
+      <w:r>
+        <w:t>is disappointing and frowned upon in most circles.</w:t>
+      </w:r>
+    </w:p>
+    <w:p>
+      <w:r>
+        <w:t xml:space="preserve">Redo logs are quite similar to undo logs. They would be practically the same, except </w:t>
+      </w:r>
+      <w:proofErr w:type="spellStart"/>
+      <w:r>
+        <w:t>theonly</w:t>
+      </w:r>
+      <w:proofErr w:type="spellEnd"/>
+      <w:r>
+        <w:t xml:space="preserve"> way to create a redo log is by clicking undo. That, and every action empties the</w:t>
+      </w:r>
+      <w:r>
+        <w:t xml:space="preserve"> list of</w:t>
+      </w:r>
+      <w:r>
+        <w:t xml:space="preserve"> redo log</w:t>
+      </w:r>
+      <w:r>
+        <w:t>s</w:t>
+      </w:r>
+      <w:r>
+        <w:t xml:space="preserve">. </w:t>
+      </w:r>
+    </w:p>
+    <w:p>
+      <w:r>
+        <w:t>I’m unsure what else to write on the topic, because</w:t>
+      </w:r>
+      <w:r>
+        <w:t xml:space="preserve"> by making</w:t>
+      </w:r>
+      <w:r>
+        <w:t xml:space="preserve"> all the infrastructure </w:t>
+      </w:r>
+      <w:r>
+        <w:t>for undo, we would also have 95+% of the infrastructure for redo</w:t>
+      </w:r>
+    </w:p>
+    <w:p/>
+    <w:p>
+      <w:pPr>
+        <w:pStyle w:val="Heading1"/>
+      </w:pPr>
+      <w:bookmarkStart w:id="24" w:name="_Toc176178710"/>
+      <w:r>
+        <w:t>Total Refresh</w:t>
+      </w:r>
+      <w:bookmarkEnd w:id="24"/>
+    </w:p>
+    <w:p>
+      <w:r>
+        <w:t xml:space="preserve">It is not outside the realm of possibility that, at some point, a </w:t>
+      </w:r>
+      <w:proofErr w:type="spellStart"/>
+      <w:r>
+        <w:t>lister</w:t>
+      </w:r>
+      <w:proofErr w:type="spellEnd"/>
+      <w:r>
+        <w:t xml:space="preserve"> would like to delete every single </w:t>
+      </w:r>
+      <w:r>
+        <w:t>item of food they already have listed</w:t>
+      </w:r>
+      <w:r>
+        <w:t xml:space="preserve">. </w:t>
+      </w:r>
+    </w:p>
+    <w:p>
+      <w:r>
+        <w:t>For this, we need yet another button.</w:t>
+      </w:r>
+    </w:p>
+    <w:p>
+      <w:r>
+        <w:rPr>
+          <w:noProof/>
+        </w:rPr>
+        <w:lastRenderedPageBreak/>
+        <w:drawing>
+          <wp:inline distT="0" distB="0" distL="0" distR="0">
+            <wp:extent cx="5727700" cy="3528060"/>
+            <wp:effectExtent l="0" t="0" r="6350" b="0"/>
+            <wp:docPr id="19" name="Picture 19"/>
+            <wp:cNvGraphicFramePr>
+              <a:graphicFrameLocks xmlns:a="http://schemas.openxmlformats.org/drawingml/2006/main" noChangeAspect="1"/>
+            </wp:cNvGraphicFramePr>
+            <a:graphic xmlns:a="http://schemas.openxmlformats.org/drawingml/2006/main">
+              <a:graphicData uri="http://schemas.openxmlformats.org/drawingml/2006/picture">
+                <pic:pic xmlns:pic="http://schemas.openxmlformats.org/drawingml/2006/picture">
+                  <pic:nvPicPr>
+                    <pic:cNvPr id="0" name="Picture 1"/>
+                    <pic:cNvPicPr>
+                      <a:picLocks noChangeAspect="1" noChangeArrowheads="1"/>
+                    </pic:cNvPicPr>
+                  </pic:nvPicPr>
+                  <pic:blipFill>
+                    <a:blip r:embed="rId23">
+                      <a:extLst>
+                        <a:ext uri="{28A0092B-C50C-407E-A947-70E740481C1C}">
+                          <a14:useLocalDpi xmlns:a14="http://schemas.microsoft.com/office/drawing/2010/main" val="0"/>
+                        </a:ext>
+                      </a:extLst>
+                    </a:blip>
+                    <a:srcRect/>
+                    <a:stretch>
+                      <a:fillRect/>
+                    </a:stretch>
+                  </pic:blipFill>
+                  <pic:spPr bwMode="auto">
+                    <a:xfrm>
+                      <a:off x="0" y="0"/>
+                      <a:ext cx="5727700" cy="3528060"/>
+                    </a:xfrm>
+                    <a:prstGeom prst="rect">
+                      <a:avLst/>
+                    </a:prstGeom>
+                    <a:noFill/>
+                    <a:ln>
+                      <a:noFill/>
+                    </a:ln>
+                  </pic:spPr>
+                </pic:pic>
+              </a:graphicData>
+            </a:graphic>
+          </wp:inline>
+        </w:drawing>
+      </w:r>
+    </w:p>
+    <w:p>
+      <w:r>
         <w:t xml:space="preserve">It’s in an awkward position, being in the </w:t>
       </w:r>
       <w:proofErr w:type="spellStart"/>
@@ -6078,7 +6563,7 @@
                     </pic:cNvPicPr>
                   </pic:nvPicPr>
                   <pic:blipFill>
-                    <a:blip r:embed="rId22">
+                    <a:blip r:embed="rId24">
                       <a:extLst>
                         <a:ext uri="{28A0092B-C50C-407E-A947-70E740481C1C}">
                           <a14:useLocalDpi xmlns:a14="http://schemas.microsoft.com/office/drawing/2010/main" val="0"/>
@@ -6115,10 +6600,7 @@
         <w:t>But hopefully the power of ingenuity overcomes my odd layout, and I don’t go broke.</w:t>
       </w:r>
     </w:p>
-    <w:p>
-      <w:bookmarkStart w:id="26" w:name="_GoBack"/>
-      <w:bookmarkEnd w:id="26"/>
-    </w:p>
+    <w:p/>
     <w:sectPr>
       <w:pgSz w:w="11906" w:h="16838" w:code="9"/>
       <w:pgMar w:top="1440" w:right="1440" w:bottom="1440" w:left="1440" w:header="720" w:footer="720" w:gutter="0"/>

</xml_diff>